<commit_message>
added instructions for the notepad++ compare plugin
</commit_message>
<xml_diff>
--- a/exported/Anleitung_Windows.docx
+++ b/exported/Anleitung_Windows.docx
@@ -2815,23 +2815,13 @@
     </w:p>
     <w:p>
       <w:pPr>
-        <w:pStyle w:val="Heading3"/>
-      </w:pPr>
-      <w:bookmarkStart w:id="50" w:name="diffutils"/>
-      <w:r>
-        <w:t xml:space="preserve">7. DiffUtils</w:t>
+        <w:pStyle w:val="Heading4"/>
+      </w:pPr>
+      <w:bookmarkStart w:id="50" w:name="compare-plugin-installieren"/>
+      <w:r>
+        <w:t xml:space="preserve">Compare Plugin Installieren</w:t>
       </w:r>
       <w:bookmarkEnd w:id="50"/>
-    </w:p>
-    <w:p>
-      <w:pPr>
-        <w:pStyle w:val="Heading4"/>
-      </w:pPr>
-      <w:bookmarkStart w:id="51" w:name="herunterladen-und-installieren"/>
-      <w:r>
-        <w:t xml:space="preserve">Herunterladen und installieren</w:t>
-      </w:r>
-      <w:bookmarkEnd w:id="51"/>
     </w:p>
     <w:p>
       <w:pPr>
@@ -2842,12 +2832,167 @@
         </w:numPr>
       </w:pPr>
       <w:r>
+        <w:t xml:space="preserve">Öffnen Sie Notepad++. Wählen Sie in der Menüleiste</w:t>
+      </w:r>
+      <w:r>
+        <w:t xml:space="preserve"> </w:t>
+      </w:r>
+      <w:r>
+        <w:rPr>
+          <w:rStyle w:val="VerbatimChar"/>
+        </w:rPr>
+        <w:t xml:space="preserve">Plugins</w:t>
+      </w:r>
+      <w:r>
+        <w:t xml:space="preserve"> </w:t>
+      </w:r>
+      <w:r>
+        <w:t xml:space="preserve">-&gt;</w:t>
+      </w:r>
+      <w:r>
+        <w:t xml:space="preserve"> </w:t>
+      </w:r>
+      <w:r>
+        <w:rPr>
+          <w:rStyle w:val="VerbatimChar"/>
+        </w:rPr>
+        <w:t xml:space="preserve">Plugins Admin...</w:t>
+      </w:r>
+      <w:r>
+        <w:t xml:space="preserve">. Es öffnet sich ein Fenster. Suchen Sie nach dem Plugin</w:t>
+      </w:r>
+      <w:r>
+        <w:t xml:space="preserve"> </w:t>
+      </w:r>
+      <w:r>
+        <w:rPr>
+          <w:rStyle w:val="VerbatimChar"/>
+        </w:rPr>
+        <w:t xml:space="preserve">Compare</w:t>
+      </w:r>
+      <w:r>
+        <w:t xml:space="preserve">. Setzen Sie das Häkchen bei diesem Plugin und klicken Sie rechts</w:t>
+      </w:r>
+      <w:r>
+        <w:t xml:space="preserve"> </w:t>
+      </w:r>
+      <w:r>
+        <w:t xml:space="preserve">oben auf</w:t>
+      </w:r>
+      <w:r>
+        <w:t xml:space="preserve"> </w:t>
+      </w:r>
+      <w:r>
+        <w:rPr>
+          <w:rStyle w:val="VerbatimChar"/>
+        </w:rPr>
+        <w:t xml:space="preserve">Install</w:t>
+      </w:r>
+      <w:r>
+        <w:t xml:space="preserve">. Bestätigen Sie mit</w:t>
+      </w:r>
+      <w:r>
+        <w:t xml:space="preserve"> </w:t>
+      </w:r>
+      <w:r>
+        <w:rPr>
+          <w:rStyle w:val="VerbatimChar"/>
+        </w:rPr>
+        <w:t xml:space="preserve">Ja</w:t>
+      </w:r>
+      <w:r>
+        <w:t xml:space="preserve">, eventuell benötigen Sie Admin-</w:t>
+      </w:r>
+      <w:r>
+        <w:t xml:space="preserve"> </w:t>
+      </w:r>
+      <w:r>
+        <w:t xml:space="preserve">Rechte.</w:t>
+      </w:r>
+    </w:p>
+    <w:p>
+      <w:pPr>
+        <w:pStyle w:val="Compact"/>
+        <w:numPr>
+          <w:numId w:val="1017"/>
+          <w:ilvl w:val="0"/>
+        </w:numPr>
+      </w:pPr>
+      <w:r>
+        <w:t xml:space="preserve">Wenn die Installation funktioniert hat sollten Sie nun in Notepad++ in der</w:t>
+      </w:r>
+      <w:r>
+        <w:t xml:space="preserve"> </w:t>
+      </w:r>
+      <w:r>
+        <w:t xml:space="preserve">Menüleiste unter</w:t>
+      </w:r>
+      <w:r>
+        <w:t xml:space="preserve"> </w:t>
+      </w:r>
+      <w:r>
+        <w:rPr>
+          <w:rStyle w:val="VerbatimChar"/>
+        </w:rPr>
+        <w:t xml:space="preserve">Plugins</w:t>
+      </w:r>
+      <w:r>
+        <w:t xml:space="preserve"> </w:t>
+      </w:r>
+      <w:r>
+        <w:t xml:space="preserve">den Eintrag</w:t>
+      </w:r>
+      <w:r>
+        <w:t xml:space="preserve"> </w:t>
+      </w:r>
+      <w:r>
+        <w:rPr>
+          <w:rStyle w:val="VerbatimChar"/>
+        </w:rPr>
+        <w:t xml:space="preserve">Compare</w:t>
+      </w:r>
+      <w:r>
+        <w:t xml:space="preserve"> </w:t>
+      </w:r>
+      <w:r>
+        <w:t xml:space="preserve">finden.</w:t>
+      </w:r>
+    </w:p>
+    <w:p>
+      <w:pPr>
+        <w:pStyle w:val="Heading3"/>
+      </w:pPr>
+      <w:bookmarkStart w:id="51" w:name="diffutils"/>
+      <w:r>
+        <w:t xml:space="preserve">7. DiffUtils</w:t>
+      </w:r>
+      <w:bookmarkEnd w:id="51"/>
+    </w:p>
+    <w:p>
+      <w:pPr>
+        <w:pStyle w:val="Heading4"/>
+      </w:pPr>
+      <w:bookmarkStart w:id="52" w:name="herunterladen-und-installieren"/>
+      <w:r>
+        <w:t xml:space="preserve">Herunterladen und installieren</w:t>
+      </w:r>
+      <w:bookmarkEnd w:id="52"/>
+    </w:p>
+    <w:p>
+      <w:pPr>
+        <w:pStyle w:val="Compact"/>
+        <w:numPr>
+          <w:numId w:val="1018"/>
+          <w:ilvl w:val="0"/>
+        </w:numPr>
+      </w:pPr>
+      <w:r>
         <w:t xml:space="preserve">Rufen Sie die Seite</w:t>
       </w:r>
       <w:r>
         <w:t xml:space="preserve"> </w:t>
       </w:r>
-      <w:hyperlink r:id="rId52">
+      <w:hyperlink r:id="rId53">
         <w:r>
           <w:rPr>
             <w:rStyle w:val="Hyperlink"/>
@@ -2902,118 +3047,69 @@
       <w:pPr>
         <w:pStyle w:val="Compact"/>
         <w:numPr>
-          <w:numId w:val="1017"/>
-          <w:ilvl w:val="0"/>
-        </w:numPr>
-      </w:pPr>
-      <w:r>
-        <w:t xml:space="preserve">Führen Sie die Datei mit einem Doppelklick aus. Eventuell benötigen Sie dafür</w:t>
-      </w:r>
-      <w:r>
-        <w:t xml:space="preserve"> </w:t>
-      </w:r>
-      <w:r>
-        <w:t xml:space="preserve">Admin-Rechte. Es öffnet sich der Installer. Klicken Sie sich mit</w:t>
-      </w:r>
-      <w:r>
-        <w:t xml:space="preserve"> </w:t>
-      </w:r>
-      <w:r>
-        <w:rPr>
-          <w:rStyle w:val="VerbatimChar"/>
-        </w:rPr>
-        <w:t xml:space="preserve">next</w:t>
-      </w:r>
-      <w:r>
-        <w:t xml:space="preserve"> </w:t>
-      </w:r>
-      <w:r>
-        <w:t xml:space="preserve">durch</w:t>
-      </w:r>
-      <w:r>
-        <w:t xml:space="preserve"> </w:t>
-      </w:r>
-      <w:r>
-        <w:t xml:space="preserve">den Installer. Sie brauchen keine Anpassungen vorzunehmen. Klicken Sie</w:t>
-      </w:r>
-      <w:r>
-        <w:t xml:space="preserve"> </w:t>
-      </w:r>
-      <w:r>
-        <w:t xml:space="preserve">schließlich auf</w:t>
-      </w:r>
-      <w:r>
-        <w:t xml:space="preserve"> </w:t>
-      </w:r>
-      <w:r>
-        <w:rPr>
-          <w:rStyle w:val="VerbatimChar"/>
-        </w:rPr>
-        <w:t xml:space="preserve">Install</w:t>
-      </w:r>
-      <w:r>
-        <w:t xml:space="preserve"> </w:t>
-      </w:r>
-      <w:r>
-        <w:t xml:space="preserve">um die Installation abzuschließen.</w:t>
-      </w:r>
-    </w:p>
-    <w:p>
-      <w:pPr>
-        <w:pStyle w:val="Heading4"/>
-      </w:pPr>
-      <w:bookmarkStart w:id="53" w:name="test-6"/>
-      <w:r>
-        <w:t xml:space="preserve">Test</w:t>
-      </w:r>
-      <w:bookmarkEnd w:id="53"/>
-    </w:p>
-    <w:p>
-      <w:pPr>
-        <w:pStyle w:val="Compact"/>
-        <w:numPr>
           <w:numId w:val="1018"/>
           <w:ilvl w:val="0"/>
         </w:numPr>
       </w:pPr>
       <w:r>
-        <w:t xml:space="preserve">Öffnen Sie eine neue Console. Geben Sie ein:</w:t>
-      </w:r>
-      <w:r>
-        <w:t xml:space="preserve"> </w:t>
-      </w:r>
-      <w:r>
-        <w:rPr>
-          <w:rStyle w:val="VerbatimChar"/>
-        </w:rPr>
-        <w:t xml:space="preserve">diff -v</w:t>
-      </w:r>
-      <w:r>
-        <w:t xml:space="preserve">. Sie sollten nun folgende</w:t>
-      </w:r>
-      <w:r>
-        <w:t xml:space="preserve"> </w:t>
-      </w:r>
-      <w:r>
-        <w:t xml:space="preserve">Ausgabe sehe:</w:t>
-      </w:r>
-      <w:r>
-        <w:t xml:space="preserve"> </w:t>
-      </w:r>
-      <w:r>
-        <w:rPr>
-          <w:rStyle w:val="VerbatimChar"/>
-        </w:rPr>
-        <w:t xml:space="preserve">diff - GNU diffutils version 2.7</w:t>
-      </w:r>
-    </w:p>
-    <w:p>
-      <w:pPr>
-        <w:pStyle w:val="Heading2"/>
-      </w:pPr>
-      <w:bookmarkStart w:id="54" w:name="X691d47bbeb62aec252397c093515896a2beb7ac"/>
-      <w:r>
-        <w:t xml:space="preserve">Kennenlernen der Programmierwerkzeuge - Einstiegsaufgabe</w:t>
+        <w:t xml:space="preserve">Führen Sie die Datei mit einem Doppelklick aus. Eventuell benötigen Sie dafür</w:t>
+      </w:r>
+      <w:r>
+        <w:t xml:space="preserve"> </w:t>
+      </w:r>
+      <w:r>
+        <w:t xml:space="preserve">Admin-Rechte. Es öffnet sich der Installer. Klicken Sie sich mit</w:t>
+      </w:r>
+      <w:r>
+        <w:t xml:space="preserve"> </w:t>
+      </w:r>
+      <w:r>
+        <w:rPr>
+          <w:rStyle w:val="VerbatimChar"/>
+        </w:rPr>
+        <w:t xml:space="preserve">next</w:t>
+      </w:r>
+      <w:r>
+        <w:t xml:space="preserve"> </w:t>
+      </w:r>
+      <w:r>
+        <w:t xml:space="preserve">durch</w:t>
+      </w:r>
+      <w:r>
+        <w:t xml:space="preserve"> </w:t>
+      </w:r>
+      <w:r>
+        <w:t xml:space="preserve">den Installer. Sie brauchen keine Anpassungen vorzunehmen. Klicken Sie</w:t>
+      </w:r>
+      <w:r>
+        <w:t xml:space="preserve"> </w:t>
+      </w:r>
+      <w:r>
+        <w:t xml:space="preserve">schließlich auf</w:t>
+      </w:r>
+      <w:r>
+        <w:t xml:space="preserve"> </w:t>
+      </w:r>
+      <w:r>
+        <w:rPr>
+          <w:rStyle w:val="VerbatimChar"/>
+        </w:rPr>
+        <w:t xml:space="preserve">Install</w:t>
+      </w:r>
+      <w:r>
+        <w:t xml:space="preserve"> </w:t>
+      </w:r>
+      <w:r>
+        <w:t xml:space="preserve">um die Installation abzuschließen.</w:t>
+      </w:r>
+    </w:p>
+    <w:p>
+      <w:pPr>
+        <w:pStyle w:val="Heading4"/>
+      </w:pPr>
+      <w:bookmarkStart w:id="54" w:name="test-6"/>
+      <w:r>
+        <w:t xml:space="preserve">Test</w:t>
       </w:r>
       <w:bookmarkEnd w:id="54"/>
     </w:p>
@@ -3026,1264 +3122,45 @@
         </w:numPr>
       </w:pPr>
       <w:r>
-        <w:t xml:space="preserve">Erstellen Sie ein Arbeitsverzeichnis um Ihre Übungsaufgaben abzuspeichern.</w:t>
-      </w:r>
-      <w:r>
-        <w:t xml:space="preserve"> </w:t>
-      </w:r>
-      <w:r>
-        <w:t xml:space="preserve">Legen Sie dieses Verzeichnis beispielsweise unter</w:t>
-      </w:r>
-      <w:r>
-        <w:t xml:space="preserve"> </w:t>
-      </w:r>
-      <w:r>
-        <w:rPr>
-          <w:rStyle w:val="VerbatimChar"/>
-        </w:rPr>
-        <w:t xml:space="preserve">C:\</w:t>
-      </w:r>
-      <w:r>
-        <w:t xml:space="preserve"> </w:t>
-      </w:r>
-      <w:r>
-        <w:t xml:space="preserve">an und vergeben Sie</w:t>
-      </w:r>
-      <w:r>
-        <w:t xml:space="preserve"> </w:t>
-      </w:r>
-      <w:r>
-        <w:t xml:space="preserve">den Namen</w:t>
-      </w:r>
-      <w:r>
-        <w:t xml:space="preserve"> </w:t>
-      </w:r>
-      <w:r>
-        <w:rPr>
-          <w:rStyle w:val="VerbatimChar"/>
-        </w:rPr>
-        <w:t xml:space="preserve">prog1-uebungen</w:t>
-      </w:r>
-      <w:r>
-        <w:t xml:space="preserve">.</w:t>
-      </w:r>
-    </w:p>
-    <w:p>
-      <w:pPr>
-        <w:pStyle w:val="Compact"/>
-        <w:numPr>
-          <w:numId w:val="1019"/>
-          <w:ilvl w:val="0"/>
-        </w:numPr>
-      </w:pPr>
-      <w:r>
-        <w:t xml:space="preserve">Laden Sie das Archiv</w:t>
-      </w:r>
-      <w:r>
-        <w:t xml:space="preserve"> </w:t>
-      </w:r>
-      <w:r>
-        <w:rPr>
-          <w:rStyle w:val="VerbatimChar"/>
-        </w:rPr>
-        <w:t xml:space="preserve">Einstieg-zuhause.jar</w:t>
-      </w:r>
-      <w:r>
-        <w:t xml:space="preserve"> </w:t>
-      </w:r>
-      <w:r>
-        <w:t xml:space="preserve">unter dem Link</w:t>
-      </w:r>
-      <w:r>
-        <w:t xml:space="preserve"> </w:t>
-      </w:r>
-      <w:r>
-        <w:t xml:space="preserve">www-home.htwg-konstanz.de/~drachen/prog1/Einstieg-zuhause.jar herunter und</w:t>
-      </w:r>
-      <w:r>
-        <w:t xml:space="preserve"> </w:t>
-      </w:r>
-      <w:r>
-        <w:t xml:space="preserve">speichern Sie dieses in Ihrem Arbeitsverzeichnis.</w:t>
-      </w:r>
-    </w:p>
-    <w:p>
-      <w:pPr>
-        <w:pStyle w:val="Compact"/>
-        <w:numPr>
-          <w:numId w:val="1019"/>
-          <w:ilvl w:val="0"/>
-        </w:numPr>
-      </w:pPr>
-      <w:r>
-        <w:t xml:space="preserve">Entpacken Sie das Archiv, in dem Sie eine Konsole öffnen und mit</w:t>
-      </w:r>
-      <w:r>
-        <w:t xml:space="preserve"> </w:t>
-      </w:r>
-      <w:r>
-        <w:rPr>
-          <w:rStyle w:val="VerbatimChar"/>
-        </w:rPr>
-        <w:t xml:space="preserve">cd C:\prog1-uebungen</w:t>
-      </w:r>
-      <w:r>
-        <w:t xml:space="preserve"> </w:t>
-      </w:r>
-      <w:r>
-        <w:t xml:space="preserve">in Ihr Arbeitsverzeichnis wechseln. Führen Sie dann</w:t>
-      </w:r>
-      <w:r>
-        <w:t xml:space="preserve"> </w:t>
-      </w:r>
-      <w:r>
-        <w:t xml:space="preserve">den Konsolenbefehl</w:t>
-      </w:r>
-      <w:r>
-        <w:t xml:space="preserve"> </w:t>
-      </w:r>
-      <w:r>
-        <w:rPr>
-          <w:rStyle w:val="VerbatimChar"/>
-        </w:rPr>
-        <w:t xml:space="preserve">jar xf Einstieg-zuhause.jar</w:t>
-      </w:r>
-      <w:r>
-        <w:t xml:space="preserve"> </w:t>
-      </w:r>
-      <w:r>
-        <w:t xml:space="preserve">aus.</w:t>
-      </w:r>
-    </w:p>
-    <w:p>
-      <w:pPr>
-        <w:pStyle w:val="Compact"/>
-        <w:numPr>
-          <w:numId w:val="1019"/>
-          <w:ilvl w:val="0"/>
-        </w:numPr>
-      </w:pPr>
-      <w:r>
-        <w:t xml:space="preserve">Öffnen Sie die Datei build.xml in Notepad++ mit folgendem Befehl:</w:t>
-      </w:r>
-      <w:r>
-        <w:t xml:space="preserve"> </w:t>
-      </w:r>
-      <w:r>
-        <w:rPr>
-          <w:rStyle w:val="VerbatimChar"/>
-        </w:rPr>
-        <w:t xml:space="preserve">notepad++ build.xml</w:t>
-      </w:r>
-      <w:r>
-        <w:t xml:space="preserve">.</w:t>
-      </w:r>
-    </w:p>
-    <w:p>
-      <w:pPr>
-        <w:pStyle w:val="Compact"/>
-        <w:numPr>
-          <w:numId w:val="1019"/>
-          <w:ilvl w:val="0"/>
-        </w:numPr>
-      </w:pPr>
-      <w:r>
-        <w:t xml:space="preserve">Passen Sie die Versionsnummer von Checkstyle an. Ändern Sie dafür in Zeile 13</w:t>
-      </w:r>
-      <w:r>
-        <w:t xml:space="preserve"> </w:t>
-      </w:r>
-      <w:r>
-        <w:t xml:space="preserve">die Version</w:t>
-      </w:r>
-      <w:r>
-        <w:t xml:space="preserve"> </w:t>
-      </w:r>
-      <w:r>
-        <w:rPr>
-          <w:rStyle w:val="VerbatimChar"/>
-        </w:rPr>
-        <w:t xml:space="preserve">8.30</w:t>
-      </w:r>
-      <w:r>
-        <w:t xml:space="preserve"> </w:t>
-      </w:r>
-      <w:r>
-        <w:t xml:space="preserve">zu</w:t>
-      </w:r>
-      <w:r>
-        <w:t xml:space="preserve"> </w:t>
-      </w:r>
-      <w:r>
-        <w:rPr>
-          <w:rStyle w:val="VerbatimChar"/>
-        </w:rPr>
-        <w:t xml:space="preserve">8.31</w:t>
-      </w:r>
-      <w:r>
-        <w:t xml:space="preserve">, wenn Sie diese Version verwenden.</w:t>
-      </w:r>
-    </w:p>
-    <w:p>
-      <w:pPr>
-        <w:pStyle w:val="Compact"/>
-        <w:numPr>
-          <w:numId w:val="1019"/>
-          <w:ilvl w:val="0"/>
-        </w:numPr>
-      </w:pPr>
-      <w:r>
-        <w:t xml:space="preserve">Wecheln Sie in der Konsole mit</w:t>
-      </w:r>
-      <w:r>
-        <w:t xml:space="preserve"> </w:t>
-      </w:r>
-      <w:r>
-        <w:rPr>
-          <w:rStyle w:val="VerbatimChar"/>
-        </w:rPr>
-        <w:t xml:space="preserve">cd einstieg</w:t>
-      </w:r>
-      <w:r>
-        <w:t xml:space="preserve"> </w:t>
-      </w:r>
-      <w:r>
-        <w:t xml:space="preserve">in den Ordner</w:t>
-      </w:r>
-      <w:r>
-        <w:t xml:space="preserve"> </w:t>
-      </w:r>
-      <w:r>
-        <w:rPr>
-          <w:rStyle w:val="VerbatimChar"/>
-        </w:rPr>
-        <w:t xml:space="preserve">einstieg</w:t>
-      </w:r>
-      <w:r>
-        <w:t xml:space="preserve">.</w:t>
-      </w:r>
-      <w:r>
-        <w:t xml:space="preserve"> </w:t>
-      </w:r>
-      <w:r>
-        <w:t xml:space="preserve">Starten Sie in der Konsole den Editor Notepad++, indem Sie den folgenden</w:t>
-      </w:r>
-      <w:r>
-        <w:t xml:space="preserve"> </w:t>
-      </w:r>
-      <w:r>
-        <w:t xml:space="preserve">Befehl eintippen</w:t>
-      </w:r>
-      <w:r>
-        <w:t xml:space="preserve"> </w:t>
-      </w:r>
-      <w:r>
-        <w:rPr>
-          <w:rStyle w:val="VerbatimChar"/>
-        </w:rPr>
-        <w:t xml:space="preserve">notepad++ Einstieg.java</w:t>
-      </w:r>
-      <w:r>
-        <w:t xml:space="preserve">. Geben Sie im Editor das folgende</w:t>
-      </w:r>
-      <w:r>
-        <w:t xml:space="preserve"> </w:t>
-      </w:r>
-      <w:r>
-        <w:t xml:space="preserve">Programm ein. Beenden Sie den Editor und speichern Sie dabei Ihr Programm.</w:t>
-      </w:r>
-    </w:p>
-    <w:p>
-      <w:pPr>
-        <w:pStyle w:val="SourceCode"/>
-      </w:pPr>
-      <w:r>
-        <w:rPr>
-          <w:rStyle w:val="CommentTok"/>
-        </w:rPr>
-        <w:t xml:space="preserve">//Einstieg.java</w:t>
-      </w:r>
-      <w:r>
-        <w:br w:type="textWrapping"/>
-      </w:r>
-      <w:r>
-        <w:rPr>
-          <w:rStyle w:val="KeywordTok"/>
-        </w:rPr>
-        <w:t xml:space="preserve">package</w:t>
-      </w:r>
-      <w:r>
-        <w:rPr>
-          <w:rStyle w:val="ImportTok"/>
-        </w:rPr>
-        <w:t xml:space="preserve"> einstieg;</w:t>
-      </w:r>
-      <w:r>
-        <w:br w:type="textWrapping"/>
-      </w:r>
-      <w:r>
-        <w:br w:type="textWrapping"/>
-      </w:r>
-      <w:r>
-        <w:rPr>
-          <w:rStyle w:val="KeywordTok"/>
-        </w:rPr>
-        <w:t xml:space="preserve">import</w:t>
-      </w:r>
-      <w:r>
-        <w:rPr>
-          <w:rStyle w:val="ImportTok"/>
-        </w:rPr>
-        <w:t xml:space="preserve"> java.util.Scanner;</w:t>
-      </w:r>
-      <w:r>
-        <w:br w:type="textWrapping"/>
-      </w:r>
-      <w:r>
-        <w:br w:type="textWrapping"/>
-      </w:r>
-      <w:r>
-        <w:rPr>
-          <w:rStyle w:val="CommentTok"/>
-        </w:rPr>
-        <w:t xml:space="preserve">/**</w:t>
-      </w:r>
-      <w:r>
-        <w:br w:type="textWrapping"/>
-      </w:r>
-      <w:r>
-        <w:rPr>
-          <w:rStyle w:val="NormalTok"/>
-        </w:rPr>
-        <w:t xml:space="preserve"> </w:t>
-      </w:r>
-      <w:r>
-        <w:rPr>
-          <w:rStyle w:val="CommentTok"/>
-        </w:rPr>
-        <w:t xml:space="preserve">*</w:t>
-      </w:r>
-      <w:r>
-        <w:rPr>
-          <w:rStyle w:val="NormalTok"/>
-        </w:rPr>
-        <w:t xml:space="preserve"> Einstieg ist ein kleinesJava</w:t>
-      </w:r>
-      <w:r>
-        <w:rPr>
-          <w:rStyle w:val="CommentTok"/>
-        </w:rPr>
-        <w:t xml:space="preserve">-</w:t>
-      </w:r>
-      <w:r>
-        <w:rPr>
-          <w:rStyle w:val="NormalTok"/>
-        </w:rPr>
-        <w:t xml:space="preserve">Programm</w:t>
-      </w:r>
-      <w:r>
-        <w:rPr>
-          <w:rStyle w:val="CommentTok"/>
-        </w:rPr>
-        <w:t xml:space="preserve">.</w:t>
-      </w:r>
-      <w:r>
-        <w:br w:type="textWrapping"/>
-      </w:r>
-      <w:r>
-        <w:rPr>
-          <w:rStyle w:val="NormalTok"/>
-        </w:rPr>
-        <w:t xml:space="preserve"> </w:t>
-      </w:r>
-      <w:r>
-        <w:rPr>
-          <w:rStyle w:val="CommentTok"/>
-        </w:rPr>
-        <w:t xml:space="preserve">*</w:t>
-      </w:r>
-      <w:r>
-        <w:rPr>
-          <w:rStyle w:val="NormalTok"/>
-        </w:rPr>
-        <w:t xml:space="preserve"> Es verwendet die Klassen Scanner und System aus der Java</w:t>
-      </w:r>
-      <w:r>
-        <w:rPr>
-          <w:rStyle w:val="CommentTok"/>
-        </w:rPr>
-        <w:t xml:space="preserve">-</w:t>
-      </w:r>
-      <w:r>
-        <w:rPr>
-          <w:rStyle w:val="NormalTok"/>
-        </w:rPr>
-        <w:t xml:space="preserve">Bibliothek</w:t>
-      </w:r>
-      <w:r>
-        <w:rPr>
-          <w:rStyle w:val="CommentTok"/>
-        </w:rPr>
-        <w:t xml:space="preserve">.</w:t>
-      </w:r>
-      <w:r>
-        <w:br w:type="textWrapping"/>
-      </w:r>
-      <w:r>
-        <w:rPr>
-          <w:rStyle w:val="NormalTok"/>
-        </w:rPr>
-        <w:t xml:space="preserve"> </w:t>
-      </w:r>
-      <w:r>
-        <w:rPr>
-          <w:rStyle w:val="CommentTok"/>
-        </w:rPr>
-        <w:t xml:space="preserve">*</w:t>
-      </w:r>
-      <w:r>
-        <w:rPr>
-          <w:rStyle w:val="NormalTok"/>
-        </w:rPr>
-        <w:t xml:space="preserve"> </w:t>
-      </w:r>
-      <w:r>
-        <w:rPr>
-          <w:rStyle w:val="AnnotationTok"/>
-        </w:rPr>
-        <w:t xml:space="preserve">@author </w:t>
-      </w:r>
-      <w:r>
-        <w:rPr>
-          <w:rStyle w:val="AlertTok"/>
-        </w:rPr>
-        <w:t xml:space="preserve">TODO</w:t>
-      </w:r>
-      <w:r>
-        <w:rPr>
-          <w:rStyle w:val="CommentTok"/>
-        </w:rPr>
-        <w:t xml:space="preserve">:</w:t>
-      </w:r>
-      <w:r>
-        <w:rPr>
-          <w:rStyle w:val="NormalTok"/>
-        </w:rPr>
-        <w:t xml:space="preserve"> Name eintragenund </w:t>
-      </w:r>
-      <w:r>
-        <w:rPr>
-          <w:rStyle w:val="AlertTok"/>
-        </w:rPr>
-        <w:t xml:space="preserve">TODO</w:t>
-      </w:r>
-      <w:r>
-        <w:rPr>
-          <w:rStyle w:val="NormalTok"/>
-        </w:rPr>
-        <w:t xml:space="preserve"> inklusive Doppelpunkt löschen</w:t>
-      </w:r>
-      <w:r>
-        <w:br w:type="textWrapping"/>
-      </w:r>
-      <w:r>
-        <w:rPr>
-          <w:rStyle w:val="NormalTok"/>
-        </w:rPr>
-        <w:t xml:space="preserve"> </w:t>
-      </w:r>
-      <w:r>
-        <w:rPr>
-          <w:rStyle w:val="CommentTok"/>
-        </w:rPr>
-        <w:t xml:space="preserve">*</w:t>
-      </w:r>
-      <w:r>
-        <w:rPr>
-          <w:rStyle w:val="NormalTok"/>
-        </w:rPr>
-        <w:t xml:space="preserve"> </w:t>
-      </w:r>
-      <w:r>
-        <w:rPr>
-          <w:rStyle w:val="AnnotationTok"/>
-        </w:rPr>
-        <w:t xml:space="preserve">@version </w:t>
-      </w:r>
-      <w:r>
-        <w:rPr>
-          <w:rStyle w:val="AlertTok"/>
-        </w:rPr>
-        <w:t xml:space="preserve">TODO</w:t>
-      </w:r>
-      <w:r>
-        <w:rPr>
-          <w:rStyle w:val="CommentTok"/>
-        </w:rPr>
-        <w:t xml:space="preserve">:</w:t>
-      </w:r>
-      <w:r>
-        <w:rPr>
-          <w:rStyle w:val="NormalTok"/>
-        </w:rPr>
-        <w:t xml:space="preserve"> Datum eintragenund </w:t>
-      </w:r>
-      <w:r>
-        <w:rPr>
-          <w:rStyle w:val="AlertTok"/>
-        </w:rPr>
-        <w:t xml:space="preserve">TODO</w:t>
-      </w:r>
-      <w:r>
-        <w:rPr>
-          <w:rStyle w:val="NormalTok"/>
-        </w:rPr>
-        <w:t xml:space="preserve"> inklusive Doppelpunkt löschen</w:t>
-      </w:r>
-      <w:r>
-        <w:br w:type="textWrapping"/>
-      </w:r>
-      <w:r>
-        <w:rPr>
-          <w:rStyle w:val="NormalTok"/>
-        </w:rPr>
-        <w:t xml:space="preserve"> </w:t>
-      </w:r>
-      <w:r>
-        <w:rPr>
-          <w:rStyle w:val="CommentTok"/>
-        </w:rPr>
-        <w:t xml:space="preserve">*/</w:t>
-      </w:r>
-      <w:r>
-        <w:br w:type="textWrapping"/>
-      </w:r>
-      <w:r>
-        <w:br w:type="textWrapping"/>
-      </w:r>
-      <w:r>
-        <w:rPr>
-          <w:rStyle w:val="KeywordTok"/>
-        </w:rPr>
-        <w:t xml:space="preserve">public</w:t>
-      </w:r>
-      <w:r>
-        <w:rPr>
-          <w:rStyle w:val="NormalTok"/>
-        </w:rPr>
-        <w:t xml:space="preserve"> </w:t>
-      </w:r>
-      <w:r>
-        <w:rPr>
-          <w:rStyle w:val="DataTypeTok"/>
-        </w:rPr>
-        <w:t xml:space="preserve">final</w:t>
-      </w:r>
-      <w:r>
-        <w:rPr>
-          <w:rStyle w:val="NormalTok"/>
-        </w:rPr>
-        <w:t xml:space="preserve"> </w:t>
-      </w:r>
-      <w:r>
-        <w:rPr>
-          <w:rStyle w:val="KeywordTok"/>
-        </w:rPr>
-        <w:t xml:space="preserve">class</w:t>
-      </w:r>
-      <w:r>
-        <w:rPr>
-          <w:rStyle w:val="NormalTok"/>
-        </w:rPr>
-        <w:t xml:space="preserve"> Einstieg {</w:t>
-      </w:r>
-      <w:r>
-        <w:br w:type="textWrapping"/>
-      </w:r>
-      <w:r>
-        <w:rPr>
-          <w:rStyle w:val="NormalTok"/>
-        </w:rPr>
-        <w:t xml:space="preserve">    </w:t>
-      </w:r>
-      <w:r>
-        <w:rPr>
-          <w:rStyle w:val="KeywordTok"/>
-        </w:rPr>
-        <w:t xml:space="preserve">private</w:t>
-      </w:r>
-      <w:r>
-        <w:rPr>
-          <w:rStyle w:val="NormalTok"/>
-        </w:rPr>
-        <w:t xml:space="preserve"> </w:t>
-      </w:r>
-      <w:r>
-        <w:rPr>
-          <w:rStyle w:val="FunctionTok"/>
-        </w:rPr>
-        <w:t xml:space="preserve">Einstieg</w:t>
-      </w:r>
-      <w:r>
-        <w:rPr>
-          <w:rStyle w:val="NormalTok"/>
-        </w:rPr>
-        <w:t xml:space="preserve">() { }</w:t>
-      </w:r>
-      <w:r>
-        <w:br w:type="textWrapping"/>
-      </w:r>
-      <w:r>
-        <w:br w:type="textWrapping"/>
-      </w:r>
-      <w:r>
-        <w:rPr>
-          <w:rStyle w:val="NormalTok"/>
-        </w:rPr>
-        <w:t xml:space="preserve">    </w:t>
-      </w:r>
-      <w:r>
-        <w:rPr>
-          <w:rStyle w:val="KeywordTok"/>
-        </w:rPr>
-        <w:t xml:space="preserve">private</w:t>
-      </w:r>
-      <w:r>
-        <w:rPr>
-          <w:rStyle w:val="NormalTok"/>
-        </w:rPr>
-        <w:t xml:space="preserve"> </w:t>
-      </w:r>
-      <w:r>
-        <w:rPr>
-          <w:rStyle w:val="DataTypeTok"/>
-        </w:rPr>
-        <w:t xml:space="preserve">static</w:t>
-      </w:r>
-      <w:r>
-        <w:rPr>
-          <w:rStyle w:val="NormalTok"/>
-        </w:rPr>
-        <w:t xml:space="preserve"> </w:t>
-      </w:r>
-      <w:r>
-        <w:rPr>
-          <w:rStyle w:val="DataTypeTok"/>
-        </w:rPr>
-        <w:t xml:space="preserve">final</w:t>
-      </w:r>
-      <w:r>
-        <w:rPr>
-          <w:rStyle w:val="NormalTok"/>
-        </w:rPr>
-        <w:t xml:space="preserve"> </w:t>
-      </w:r>
-      <w:r>
-        <w:rPr>
-          <w:rStyle w:val="BuiltInTok"/>
-        </w:rPr>
-        <w:t xml:space="preserve">Scanner</w:t>
-      </w:r>
-      <w:r>
-        <w:rPr>
-          <w:rStyle w:val="NormalTok"/>
-        </w:rPr>
-        <w:t xml:space="preserve"> EINGABE = </w:t>
-      </w:r>
-      <w:r>
-        <w:rPr>
-          <w:rStyle w:val="KeywordTok"/>
-        </w:rPr>
-        <w:t xml:space="preserve">new</w:t>
-      </w:r>
-      <w:r>
-        <w:rPr>
-          <w:rStyle w:val="NormalTok"/>
-        </w:rPr>
-        <w:t xml:space="preserve"> </w:t>
-      </w:r>
-      <w:r>
-        <w:rPr>
-          <w:rStyle w:val="BuiltInTok"/>
-        </w:rPr>
-        <w:t xml:space="preserve">Scanner</w:t>
-      </w:r>
-      <w:r>
-        <w:rPr>
-          <w:rStyle w:val="NormalTok"/>
-        </w:rPr>
-        <w:t xml:space="preserve">(</w:t>
-      </w:r>
-      <w:r>
-        <w:rPr>
-          <w:rStyle w:val="BuiltInTok"/>
-        </w:rPr>
-        <w:t xml:space="preserve">System</w:t>
-      </w:r>
-      <w:r>
-        <w:rPr>
-          <w:rStyle w:val="NormalTok"/>
-        </w:rPr>
-        <w:t xml:space="preserve">.</w:t>
-      </w:r>
-      <w:r>
-        <w:rPr>
-          <w:rStyle w:val="FunctionTok"/>
-        </w:rPr>
-        <w:t xml:space="preserve">in</w:t>
-      </w:r>
-      <w:r>
-        <w:rPr>
-          <w:rStyle w:val="NormalTok"/>
-        </w:rPr>
-        <w:t xml:space="preserve">);</w:t>
-      </w:r>
-      <w:r>
-        <w:br w:type="textWrapping"/>
-      </w:r>
-      <w:r>
-        <w:br w:type="textWrapping"/>
-      </w:r>
-      <w:r>
-        <w:rPr>
-          <w:rStyle w:val="NormalTok"/>
-        </w:rPr>
-        <w:t xml:space="preserve">    </w:t>
-      </w:r>
-      <w:r>
-        <w:rPr>
-          <w:rStyle w:val="CommentTok"/>
-        </w:rPr>
-        <w:t xml:space="preserve">/**</w:t>
-      </w:r>
-      <w:r>
-        <w:br w:type="textWrapping"/>
-      </w:r>
-      <w:r>
-        <w:rPr>
-          <w:rStyle w:val="NormalTok"/>
-        </w:rPr>
-        <w:t xml:space="preserve">     </w:t>
-      </w:r>
-      <w:r>
-        <w:rPr>
-          <w:rStyle w:val="CommentTok"/>
-        </w:rPr>
-        <w:t xml:space="preserve">*</w:t>
-      </w:r>
-      <w:r>
-        <w:rPr>
-          <w:rStyle w:val="NormalTok"/>
-        </w:rPr>
-        <w:t xml:space="preserve"> Die Klassenmethodemain ist der Startpunkt des Programms</w:t>
-      </w:r>
-      <w:r>
-        <w:rPr>
-          <w:rStyle w:val="CommentTok"/>
-        </w:rPr>
-        <w:t xml:space="preserve">.</w:t>
-      </w:r>
-      <w:r>
-        <w:br w:type="textWrapping"/>
-      </w:r>
-      <w:r>
-        <w:rPr>
-          <w:rStyle w:val="NormalTok"/>
-        </w:rPr>
-        <w:t xml:space="preserve">     </w:t>
-      </w:r>
-      <w:r>
-        <w:rPr>
-          <w:rStyle w:val="CommentTok"/>
-        </w:rPr>
-        <w:t xml:space="preserve">*</w:t>
-      </w:r>
-      <w:r>
-        <w:rPr>
-          <w:rStyle w:val="NormalTok"/>
-        </w:rPr>
-        <w:t xml:space="preserve"> main verwendet die Methoden print und printf zum Ausgeben von Text</w:t>
-      </w:r>
-      <w:r>
-        <w:br w:type="textWrapping"/>
-      </w:r>
-      <w:r>
-        <w:rPr>
-          <w:rStyle w:val="NormalTok"/>
-        </w:rPr>
-        <w:t xml:space="preserve">     </w:t>
-      </w:r>
-      <w:r>
-        <w:rPr>
-          <w:rStyle w:val="CommentTok"/>
-        </w:rPr>
-        <w:t xml:space="preserve">*</w:t>
-      </w:r>
-      <w:r>
-        <w:rPr>
-          <w:rStyle w:val="NormalTok"/>
-        </w:rPr>
-        <w:t xml:space="preserve"> sowie die Methodennext und nextInt zum Einlesen von Text</w:t>
-      </w:r>
-      <w:r>
-        <w:br w:type="textWrapping"/>
-      </w:r>
-      <w:r>
-        <w:rPr>
-          <w:rStyle w:val="NormalTok"/>
-        </w:rPr>
-        <w:t xml:space="preserve">     </w:t>
-      </w:r>
-      <w:r>
-        <w:rPr>
-          <w:rStyle w:val="CommentTok"/>
-        </w:rPr>
-        <w:t xml:space="preserve">*</w:t>
-      </w:r>
-      <w:r>
-        <w:rPr>
-          <w:rStyle w:val="NormalTok"/>
-        </w:rPr>
-        <w:t xml:space="preserve"> und einer ganzen Zahl</w:t>
-      </w:r>
-      <w:r>
-        <w:rPr>
-          <w:rStyle w:val="CommentTok"/>
-        </w:rPr>
-        <w:t xml:space="preserve">.</w:t>
-      </w:r>
-      <w:r>
-        <w:br w:type="textWrapping"/>
-      </w:r>
-      <w:r>
-        <w:rPr>
-          <w:rStyle w:val="NormalTok"/>
-        </w:rPr>
-        <w:t xml:space="preserve">     </w:t>
-      </w:r>
-      <w:r>
-        <w:rPr>
-          <w:rStyle w:val="CommentTok"/>
-        </w:rPr>
-        <w:t xml:space="preserve">*</w:t>
-      </w:r>
-      <w:r>
-        <w:rPr>
-          <w:rStyle w:val="NormalTok"/>
-        </w:rPr>
-        <w:t xml:space="preserve"> </w:t>
-      </w:r>
-      <w:r>
-        <w:rPr>
-          <w:rStyle w:val="AnnotationTok"/>
-        </w:rPr>
-        <w:t xml:space="preserve">@param args </w:t>
-      </w:r>
-      <w:r>
-        <w:rPr>
-          <w:rStyle w:val="NormalTok"/>
-        </w:rPr>
-        <w:t xml:space="preserve">wird nicht verwendet</w:t>
-      </w:r>
-      <w:r>
-        <w:br w:type="textWrapping"/>
-      </w:r>
-      <w:r>
-        <w:rPr>
-          <w:rStyle w:val="NormalTok"/>
-        </w:rPr>
-        <w:t xml:space="preserve">     </w:t>
-      </w:r>
-      <w:r>
-        <w:rPr>
-          <w:rStyle w:val="CommentTok"/>
-        </w:rPr>
-        <w:t xml:space="preserve">*/</w:t>
-      </w:r>
-      <w:r>
-        <w:br w:type="textWrapping"/>
-      </w:r>
-      <w:r>
-        <w:br w:type="textWrapping"/>
-      </w:r>
-      <w:r>
-        <w:rPr>
-          <w:rStyle w:val="NormalTok"/>
-        </w:rPr>
-        <w:t xml:space="preserve">    </w:t>
-      </w:r>
-      <w:r>
-        <w:rPr>
-          <w:rStyle w:val="KeywordTok"/>
-        </w:rPr>
-        <w:t xml:space="preserve">public</w:t>
-      </w:r>
-      <w:r>
-        <w:rPr>
-          <w:rStyle w:val="NormalTok"/>
-        </w:rPr>
-        <w:t xml:space="preserve"> </w:t>
-      </w:r>
-      <w:r>
-        <w:rPr>
-          <w:rStyle w:val="DataTypeTok"/>
-        </w:rPr>
-        <w:t xml:space="preserve">static</w:t>
-      </w:r>
-      <w:r>
-        <w:rPr>
-          <w:rStyle w:val="NormalTok"/>
-        </w:rPr>
-        <w:t xml:space="preserve"> </w:t>
-      </w:r>
-      <w:r>
-        <w:rPr>
-          <w:rStyle w:val="DataTypeTok"/>
-        </w:rPr>
-        <w:t xml:space="preserve">void</w:t>
-      </w:r>
-      <w:r>
-        <w:rPr>
-          <w:rStyle w:val="NormalTok"/>
-        </w:rPr>
-        <w:t xml:space="preserve"> </w:t>
-      </w:r>
-      <w:r>
-        <w:rPr>
-          <w:rStyle w:val="FunctionTok"/>
-        </w:rPr>
-        <w:t xml:space="preserve">main</w:t>
-      </w:r>
-      <w:r>
-        <w:rPr>
-          <w:rStyle w:val="NormalTok"/>
-        </w:rPr>
-        <w:t xml:space="preserve">(</w:t>
-      </w:r>
-      <w:r>
-        <w:rPr>
-          <w:rStyle w:val="BuiltInTok"/>
-        </w:rPr>
-        <w:t xml:space="preserve">String</w:t>
-      </w:r>
-      <w:r>
-        <w:rPr>
-          <w:rStyle w:val="NormalTok"/>
-        </w:rPr>
-        <w:t xml:space="preserve">[] args) {</w:t>
-      </w:r>
-      <w:r>
-        <w:br w:type="textWrapping"/>
-      </w:r>
-      <w:r>
-        <w:rPr>
-          <w:rStyle w:val="NormalTok"/>
-        </w:rPr>
-        <w:t xml:space="preserve">        </w:t>
-      </w:r>
-      <w:r>
-        <w:rPr>
-          <w:rStyle w:val="BuiltInTok"/>
-        </w:rPr>
-        <w:t xml:space="preserve">System</w:t>
-      </w:r>
-      <w:r>
-        <w:rPr>
-          <w:rStyle w:val="NormalTok"/>
-        </w:rPr>
-        <w:t xml:space="preserve">.</w:t>
-      </w:r>
-      <w:r>
-        <w:rPr>
-          <w:rStyle w:val="FunctionTok"/>
-        </w:rPr>
-        <w:t xml:space="preserve">out</w:t>
-      </w:r>
-      <w:r>
-        <w:rPr>
-          <w:rStyle w:val="NormalTok"/>
-        </w:rPr>
-        <w:t xml:space="preserve">.</w:t>
-      </w:r>
-      <w:r>
-        <w:rPr>
-          <w:rStyle w:val="FunctionTok"/>
-        </w:rPr>
-        <w:t xml:space="preserve">print</w:t>
-      </w:r>
-      <w:r>
-        <w:rPr>
-          <w:rStyle w:val="NormalTok"/>
-        </w:rPr>
-        <w:t xml:space="preserve">(</w:t>
-      </w:r>
-      <w:r>
-        <w:rPr>
-          <w:rStyle w:val="StringTok"/>
-        </w:rPr>
-        <w:t xml:space="preserve">"Vorname:"</w:t>
-      </w:r>
-      <w:r>
-        <w:rPr>
-          <w:rStyle w:val="NormalTok"/>
-        </w:rPr>
-        <w:t xml:space="preserve">);</w:t>
-      </w:r>
-      <w:r>
-        <w:br w:type="textWrapping"/>
-      </w:r>
-      <w:r>
-        <w:rPr>
-          <w:rStyle w:val="NormalTok"/>
-        </w:rPr>
-        <w:t xml:space="preserve">        </w:t>
-      </w:r>
-      <w:r>
-        <w:rPr>
-          <w:rStyle w:val="BuiltInTok"/>
-        </w:rPr>
-        <w:t xml:space="preserve">String</w:t>
-      </w:r>
-      <w:r>
-        <w:rPr>
-          <w:rStyle w:val="NormalTok"/>
-        </w:rPr>
-        <w:t xml:space="preserve"> vorname = EINGABE.</w:t>
-      </w:r>
-      <w:r>
-        <w:rPr>
-          <w:rStyle w:val="FunctionTok"/>
-        </w:rPr>
-        <w:t xml:space="preserve">next</w:t>
-      </w:r>
-      <w:r>
-        <w:rPr>
-          <w:rStyle w:val="NormalTok"/>
-        </w:rPr>
-        <w:t xml:space="preserve">();</w:t>
-      </w:r>
-      <w:r>
-        <w:br w:type="textWrapping"/>
-      </w:r>
-      <w:r>
-        <w:rPr>
-          <w:rStyle w:val="NormalTok"/>
-        </w:rPr>
-        <w:t xml:space="preserve">  </w:t>
-      </w:r>
-      <w:r>
-        <w:br w:type="textWrapping"/>
-      </w:r>
-      <w:r>
-        <w:rPr>
-          <w:rStyle w:val="NormalTok"/>
-        </w:rPr>
-        <w:t xml:space="preserve">        </w:t>
-      </w:r>
-      <w:r>
-        <w:rPr>
-          <w:rStyle w:val="BuiltInTok"/>
-        </w:rPr>
-        <w:t xml:space="preserve">System</w:t>
-      </w:r>
-      <w:r>
-        <w:rPr>
-          <w:rStyle w:val="NormalTok"/>
-        </w:rPr>
-        <w:t xml:space="preserve">.</w:t>
-      </w:r>
-      <w:r>
-        <w:rPr>
-          <w:rStyle w:val="FunctionTok"/>
-        </w:rPr>
-        <w:t xml:space="preserve">out</w:t>
-      </w:r>
-      <w:r>
-        <w:rPr>
-          <w:rStyle w:val="NormalTok"/>
-        </w:rPr>
-        <w:t xml:space="preserve">.</w:t>
-      </w:r>
-      <w:r>
-        <w:rPr>
-          <w:rStyle w:val="FunctionTok"/>
-        </w:rPr>
-        <w:t xml:space="preserve">print</w:t>
-      </w:r>
-      <w:r>
-        <w:rPr>
-          <w:rStyle w:val="NormalTok"/>
-        </w:rPr>
-        <w:t xml:space="preserve">(</w:t>
-      </w:r>
-      <w:r>
-        <w:rPr>
-          <w:rStyle w:val="StringTok"/>
-        </w:rPr>
-        <w:t xml:space="preserve">"Anzahl bisher geschriebener Java-Programme: "</w:t>
-      </w:r>
-      <w:r>
-        <w:rPr>
-          <w:rStyle w:val="NormalTok"/>
-        </w:rPr>
-        <w:t xml:space="preserve">);</w:t>
-      </w:r>
-      <w:r>
-        <w:br w:type="textWrapping"/>
-      </w:r>
-      <w:r>
-        <w:rPr>
-          <w:rStyle w:val="NormalTok"/>
-        </w:rPr>
-        <w:t xml:space="preserve">        </w:t>
-      </w:r>
-      <w:r>
-        <w:rPr>
-          <w:rStyle w:val="DataTypeTok"/>
-        </w:rPr>
-        <w:t xml:space="preserve">int</w:t>
-      </w:r>
-      <w:r>
-        <w:rPr>
-          <w:rStyle w:val="NormalTok"/>
-        </w:rPr>
-        <w:t xml:space="preserve"> anzahl = EINGABE.</w:t>
-      </w:r>
-      <w:r>
-        <w:rPr>
-          <w:rStyle w:val="FunctionTok"/>
-        </w:rPr>
-        <w:t xml:space="preserve">nextInt</w:t>
-      </w:r>
-      <w:r>
-        <w:rPr>
-          <w:rStyle w:val="NormalTok"/>
-        </w:rPr>
-        <w:t xml:space="preserve">();</w:t>
-      </w:r>
-      <w:r>
-        <w:br w:type="textWrapping"/>
-      </w:r>
-      <w:r>
-        <w:br w:type="textWrapping"/>
-      </w:r>
-      <w:r>
-        <w:rPr>
-          <w:rStyle w:val="NormalTok"/>
-        </w:rPr>
-        <w:t xml:space="preserve">        </w:t>
-      </w:r>
-      <w:r>
-        <w:rPr>
-          <w:rStyle w:val="BuiltInTok"/>
-        </w:rPr>
-        <w:t xml:space="preserve">System</w:t>
-      </w:r>
-      <w:r>
-        <w:rPr>
-          <w:rStyle w:val="NormalTok"/>
-        </w:rPr>
-        <w:t xml:space="preserve">.</w:t>
-      </w:r>
-      <w:r>
-        <w:rPr>
-          <w:rStyle w:val="FunctionTok"/>
-        </w:rPr>
-        <w:t xml:space="preserve">out.printf</w:t>
-      </w:r>
-      <w:r>
-        <w:rPr>
-          <w:rStyle w:val="NormalTok"/>
-        </w:rPr>
-        <w:t xml:space="preserve">(</w:t>
-      </w:r>
-      <w:r>
-        <w:rPr>
-          <w:rStyle w:val="StringTok"/>
-        </w:rPr>
-        <w:t xml:space="preserve">"</w:t>
-      </w:r>
-      <w:r>
-        <w:rPr>
-          <w:rStyle w:val="SpecialCharTok"/>
-        </w:rPr>
-        <w:t xml:space="preserve">%s</w:t>
-      </w:r>
-      <w:r>
-        <w:rPr>
-          <w:rStyle w:val="StringTok"/>
-        </w:rPr>
-        <w:t xml:space="preserve">s </w:t>
-      </w:r>
-      <w:r>
-        <w:rPr>
-          <w:rStyle w:val="SpecialCharTok"/>
-        </w:rPr>
-        <w:t xml:space="preserve">%d</w:t>
-      </w:r>
-      <w:r>
-        <w:rPr>
-          <w:rStyle w:val="StringTok"/>
-        </w:rPr>
-        <w:t xml:space="preserve">. Java-Programm funktioniert!</w:t>
-      </w:r>
-      <w:r>
-        <w:rPr>
-          <w:rStyle w:val="SpecialCharTok"/>
-        </w:rPr>
-        <w:t xml:space="preserve">%n</w:t>
-      </w:r>
-      <w:r>
-        <w:rPr>
-          <w:rStyle w:val="StringTok"/>
-        </w:rPr>
-        <w:t xml:space="preserve">"</w:t>
-      </w:r>
-      <w:r>
-        <w:rPr>
-          <w:rStyle w:val="NormalTok"/>
-        </w:rPr>
-        <w:t xml:space="preserve">,</w:t>
-      </w:r>
-      <w:r>
-        <w:br w:type="textWrapping"/>
-      </w:r>
-      <w:r>
-        <w:rPr>
-          <w:rStyle w:val="NormalTok"/>
-        </w:rPr>
-        <w:t xml:space="preserve">            vorname, anzahl + </w:t>
-      </w:r>
-      <w:r>
-        <w:rPr>
-          <w:rStyle w:val="DecValTok"/>
-        </w:rPr>
-        <w:t xml:space="preserve">1</w:t>
-      </w:r>
-      <w:r>
-        <w:rPr>
-          <w:rStyle w:val="NormalTok"/>
-        </w:rPr>
-        <w:t xml:space="preserve">);</w:t>
-      </w:r>
-      <w:r>
-        <w:br w:type="textWrapping"/>
-      </w:r>
-      <w:r>
-        <w:rPr>
-          <w:rStyle w:val="NormalTok"/>
-        </w:rPr>
-        <w:t xml:space="preserve">    }</w:t>
-      </w:r>
-      <w:r>
-        <w:br w:type="textWrapping"/>
-      </w:r>
-      <w:r>
-        <w:rPr>
-          <w:rStyle w:val="NormalTok"/>
-        </w:rPr>
-        <w:t xml:space="preserve">}</w:t>
-      </w:r>
+        <w:t xml:space="preserve">Öffnen Sie eine neue Console. Geben Sie ein:</w:t>
+      </w:r>
+      <w:r>
+        <w:t xml:space="preserve"> </w:t>
+      </w:r>
+      <w:r>
+        <w:rPr>
+          <w:rStyle w:val="VerbatimChar"/>
+        </w:rPr>
+        <w:t xml:space="preserve">diff -v</w:t>
+      </w:r>
+      <w:r>
+        <w:t xml:space="preserve">. Sie sollten nun folgende</w:t>
+      </w:r>
+      <w:r>
+        <w:t xml:space="preserve"> </w:t>
+      </w:r>
+      <w:r>
+        <w:t xml:space="preserve">Ausgabe sehe:</w:t>
+      </w:r>
+      <w:r>
+        <w:t xml:space="preserve"> </w:t>
+      </w:r>
+      <w:r>
+        <w:rPr>
+          <w:rStyle w:val="VerbatimChar"/>
+        </w:rPr>
+        <w:t xml:space="preserve">diff - GNU diffutils version 2.7</w:t>
+      </w:r>
+    </w:p>
+    <w:p>
+      <w:pPr>
+        <w:pStyle w:val="Heading2"/>
+      </w:pPr>
+      <w:bookmarkStart w:id="55" w:name="X691d47bbeb62aec252397c093515896a2beb7ac"/>
+      <w:r>
+        <w:t xml:space="preserve">Kennenlernen der Programmierwerkzeuge - Einstiegsaufgabe</w:t>
+      </w:r>
+      <w:bookmarkEnd w:id="55"/>
     </w:p>
     <w:p>
       <w:pPr>
@@ -4294,16 +3171,43 @@
         </w:numPr>
       </w:pPr>
       <w:r>
-        <w:t xml:space="preserve">Übersetzen Sie Ihr Programm im Terminal mit dem Befehl</w:t>
-      </w:r>
-      <w:r>
-        <w:t xml:space="preserve"> </w:t>
-      </w:r>
-      <w:r>
-        <w:rPr>
-          <w:rStyle w:val="VerbatimChar"/>
-        </w:rPr>
-        <w:t xml:space="preserve">javac Einstieg.java</w:t>
+        <w:t xml:space="preserve">Erstellen Sie ein Arbeitsverzeichnis um Ihre Übungsaufgaben abzuspeichern.</w:t>
+      </w:r>
+      <w:r>
+        <w:t xml:space="preserve"> </w:t>
+      </w:r>
+      <w:r>
+        <w:t xml:space="preserve">Legen Sie dieses Verzeichnis beispielsweise unter</w:t>
+      </w:r>
+      <w:r>
+        <w:t xml:space="preserve"> </w:t>
+      </w:r>
+      <w:r>
+        <w:rPr>
+          <w:rStyle w:val="VerbatimChar"/>
+        </w:rPr>
+        <w:t xml:space="preserve">C:\</w:t>
+      </w:r>
+      <w:r>
+        <w:t xml:space="preserve"> </w:t>
+      </w:r>
+      <w:r>
+        <w:t xml:space="preserve">an und vergeben Sie</w:t>
+      </w:r>
+      <w:r>
+        <w:t xml:space="preserve"> </w:t>
+      </w:r>
+      <w:r>
+        <w:t xml:space="preserve">den Namen</w:t>
+      </w:r>
+      <w:r>
+        <w:t xml:space="preserve"> </w:t>
+      </w:r>
+      <w:r>
+        <w:rPr>
+          <w:rStyle w:val="VerbatimChar"/>
+        </w:rPr>
+        <w:t xml:space="preserve">prog1-uebungen</w:t>
       </w:r>
       <w:r>
         <w:t xml:space="preserve">.</w:t>
@@ -4318,25 +3222,34 @@
         </w:numPr>
       </w:pPr>
       <w:r>
-        <w:t xml:space="preserve">Wechseln Sie mit dem cd-Befehl in das Oberverzeichnis von einstieg/, also in</w:t>
-      </w:r>
-      <w:r>
-        <w:t xml:space="preserve"> </w:t>
-      </w:r>
-      <w:r>
-        <w:t xml:space="preserve">das Arbeitsverzeichnis (auf die Leerstelle zwischen cd und .. achten):</w:t>
-      </w:r>
-      <w:r>
-        <w:t xml:space="preserve"> </w:t>
-      </w:r>
-      <w:r>
-        <w:rPr>
-          <w:rStyle w:val="VerbatimChar"/>
-        </w:rPr>
-        <w:t xml:space="preserve">cd ..</w:t>
-      </w:r>
-      <w:r>
-        <w:t xml:space="preserve">.</w:t>
+        <w:t xml:space="preserve">Laden Sie das Archiv</w:t>
+      </w:r>
+      <w:r>
+        <w:t xml:space="preserve"> </w:t>
+      </w:r>
+      <w:r>
+        <w:rPr>
+          <w:rStyle w:val="VerbatimChar"/>
+        </w:rPr>
+        <w:t xml:space="preserve">Einstieg-zuhause.jar</w:t>
+      </w:r>
+      <w:r>
+        <w:t xml:space="preserve"> </w:t>
+      </w:r>
+      <w:r>
+        <w:t xml:space="preserve">unter dem Link</w:t>
+      </w:r>
+      <w:r>
+        <w:t xml:space="preserve"> </w:t>
+      </w:r>
+      <w:r>
+        <w:t xml:space="preserve">www-home.htwg-konstanz.de/~drachen/prog1/Einstieg-zuhause.jar herunter und</w:t>
+      </w:r>
+      <w:r>
+        <w:t xml:space="preserve"> </w:t>
+      </w:r>
+      <w:r>
+        <w:t xml:space="preserve">speichern Sie dieses in Ihrem Arbeitsverzeichnis.</w:t>
       </w:r>
     </w:p>
     <w:p>
@@ -4348,31 +3261,43 @@
         </w:numPr>
       </w:pPr>
       <w:r>
-        <w:t xml:space="preserve">Lassen Sie Ihr Programm laufen mit dem Befehl</w:t>
-      </w:r>
-      <w:r>
-        <w:t xml:space="preserve"> </w:t>
-      </w:r>
-      <w:r>
-        <w:rPr>
-          <w:rStyle w:val="VerbatimChar"/>
-        </w:rPr>
-        <w:t xml:space="preserve">java einstieg.Einstieg</w:t>
-      </w:r>
-      <w:r>
-        <w:t xml:space="preserve">. Das</w:t>
-      </w:r>
-      <w:r>
-        <w:t xml:space="preserve"> </w:t>
-      </w:r>
-      <w:r>
-        <w:t xml:space="preserve">Programm fordert Sie auf, Ihren Vornamen sowie die Anzahl Ihrer bisher</w:t>
-      </w:r>
-      <w:r>
-        <w:t xml:space="preserve"> </w:t>
-      </w:r>
-      <w:r>
-        <w:t xml:space="preserve">geschriebenen Java-Programme einzugeben, und gibt anschließend einen Text aus.</w:t>
+        <w:t xml:space="preserve">Entpacken Sie das Archiv, in dem Sie eine Konsole öffnen und mit</w:t>
+      </w:r>
+      <w:r>
+        <w:t xml:space="preserve"> </w:t>
+      </w:r>
+      <w:r>
+        <w:rPr>
+          <w:rStyle w:val="VerbatimChar"/>
+        </w:rPr>
+        <w:t xml:space="preserve">cd C:\prog1-uebungen</w:t>
+      </w:r>
+      <w:r>
+        <w:t xml:space="preserve"> </w:t>
+      </w:r>
+      <w:r>
+        <w:t xml:space="preserve">in Ihr Arbeitsverzeichnis wechseln. Führen Sie dann</w:t>
+      </w:r>
+      <w:r>
+        <w:t xml:space="preserve"> </w:t>
+      </w:r>
+      <w:r>
+        <w:t xml:space="preserve">den Konsolenbefehl</w:t>
+      </w:r>
+      <w:r>
+        <w:t xml:space="preserve"> </w:t>
+      </w:r>
+      <w:r>
+        <w:rPr>
+          <w:rStyle w:val="VerbatimChar"/>
+        </w:rPr>
+        <w:t xml:space="preserve">jar xf Einstieg-zuhause.jar</w:t>
+      </w:r>
+      <w:r>
+        <w:t xml:space="preserve"> </w:t>
+      </w:r>
+      <w:r>
+        <w:t xml:space="preserve">aus.</w:t>
       </w:r>
     </w:p>
     <w:p>
@@ -4384,37 +3309,19 @@
         </w:numPr>
       </w:pPr>
       <w:r>
-        <w:t xml:space="preserve">Prüfen Siemit dem Werkzeug checkstyle, ob Sie in Ihrem Programm Stilregeln</w:t>
-      </w:r>
-      <w:r>
-        <w:t xml:space="preserve"> </w:t>
-      </w:r>
-      <w:r>
-        <w:t xml:space="preserve">verletzt haben. Sie können checkstyle über das Automatisierungswerkzeug ant</w:t>
-      </w:r>
-      <w:r>
-        <w:t xml:space="preserve"> </w:t>
-      </w:r>
-      <w:r>
-        <w:t xml:space="preserve">aufrufen:</w:t>
-      </w:r>
-      <w:r>
-        <w:t xml:space="preserve"> </w:t>
-      </w:r>
-      <w:r>
-        <w:rPr>
-          <w:rStyle w:val="VerbatimChar"/>
-        </w:rPr>
-        <w:t xml:space="preserve">ant -Dpackage=einstieg style</w:t>
-      </w:r>
-      <w:r>
-        <w:t xml:space="preserve">. Bessern Sie nach, falls checkstyle</w:t>
-      </w:r>
-      <w:r>
-        <w:t xml:space="preserve"> </w:t>
-      </w:r>
-      <w:r>
-        <w:t xml:space="preserve">Stilverletzungen meldet und gehen Sie zurück zu Schritt 7.</w:t>
+        <w:t xml:space="preserve">Öffnen Sie die Datei build.xml in Notepad++ mit folgendem Befehl:</w:t>
+      </w:r>
+      <w:r>
+        <w:t xml:space="preserve"> </w:t>
+      </w:r>
+      <w:r>
+        <w:rPr>
+          <w:rStyle w:val="VerbatimChar"/>
+        </w:rPr>
+        <w:t xml:space="preserve">notepad++ build.xml</w:t>
+      </w:r>
+      <w:r>
+        <w:t xml:space="preserve">.</w:t>
       </w:r>
     </w:p>
     <w:p>
@@ -4422,6 +3329,1244 @@
         <w:pStyle w:val="Compact"/>
         <w:numPr>
           <w:numId w:val="1020"/>
+          <w:ilvl w:val="0"/>
+        </w:numPr>
+      </w:pPr>
+      <w:r>
+        <w:t xml:space="preserve">Passen Sie die Versionsnummer von Checkstyle an. Ändern Sie dafür in Zeile 13</w:t>
+      </w:r>
+      <w:r>
+        <w:t xml:space="preserve"> </w:t>
+      </w:r>
+      <w:r>
+        <w:t xml:space="preserve">die Version</w:t>
+      </w:r>
+      <w:r>
+        <w:t xml:space="preserve"> </w:t>
+      </w:r>
+      <w:r>
+        <w:rPr>
+          <w:rStyle w:val="VerbatimChar"/>
+        </w:rPr>
+        <w:t xml:space="preserve">8.30</w:t>
+      </w:r>
+      <w:r>
+        <w:t xml:space="preserve"> </w:t>
+      </w:r>
+      <w:r>
+        <w:t xml:space="preserve">zu</w:t>
+      </w:r>
+      <w:r>
+        <w:t xml:space="preserve"> </w:t>
+      </w:r>
+      <w:r>
+        <w:rPr>
+          <w:rStyle w:val="VerbatimChar"/>
+        </w:rPr>
+        <w:t xml:space="preserve">8.31</w:t>
+      </w:r>
+      <w:r>
+        <w:t xml:space="preserve">, wenn Sie diese Version verwenden.</w:t>
+      </w:r>
+    </w:p>
+    <w:p>
+      <w:pPr>
+        <w:pStyle w:val="Compact"/>
+        <w:numPr>
+          <w:numId w:val="1020"/>
+          <w:ilvl w:val="0"/>
+        </w:numPr>
+      </w:pPr>
+      <w:r>
+        <w:t xml:space="preserve">Wecheln Sie in der Konsole mit</w:t>
+      </w:r>
+      <w:r>
+        <w:t xml:space="preserve"> </w:t>
+      </w:r>
+      <w:r>
+        <w:rPr>
+          <w:rStyle w:val="VerbatimChar"/>
+        </w:rPr>
+        <w:t xml:space="preserve">cd einstieg</w:t>
+      </w:r>
+      <w:r>
+        <w:t xml:space="preserve"> </w:t>
+      </w:r>
+      <w:r>
+        <w:t xml:space="preserve">in den Ordner</w:t>
+      </w:r>
+      <w:r>
+        <w:t xml:space="preserve"> </w:t>
+      </w:r>
+      <w:r>
+        <w:rPr>
+          <w:rStyle w:val="VerbatimChar"/>
+        </w:rPr>
+        <w:t xml:space="preserve">einstieg</w:t>
+      </w:r>
+      <w:r>
+        <w:t xml:space="preserve">.</w:t>
+      </w:r>
+      <w:r>
+        <w:t xml:space="preserve"> </w:t>
+      </w:r>
+      <w:r>
+        <w:t xml:space="preserve">Starten Sie in der Konsole den Editor Notepad++, indem Sie den folgenden</w:t>
+      </w:r>
+      <w:r>
+        <w:t xml:space="preserve"> </w:t>
+      </w:r>
+      <w:r>
+        <w:t xml:space="preserve">Befehl eintippen</w:t>
+      </w:r>
+      <w:r>
+        <w:t xml:space="preserve"> </w:t>
+      </w:r>
+      <w:r>
+        <w:rPr>
+          <w:rStyle w:val="VerbatimChar"/>
+        </w:rPr>
+        <w:t xml:space="preserve">notepad++ Einstieg.java</w:t>
+      </w:r>
+      <w:r>
+        <w:t xml:space="preserve">. Geben Sie im Editor das folgende</w:t>
+      </w:r>
+      <w:r>
+        <w:t xml:space="preserve"> </w:t>
+      </w:r>
+      <w:r>
+        <w:t xml:space="preserve">Programm ein. Beenden Sie den Editor und speichern Sie dabei Ihr Programm.</w:t>
+      </w:r>
+    </w:p>
+    <w:p>
+      <w:pPr>
+        <w:pStyle w:val="SourceCode"/>
+      </w:pPr>
+      <w:r>
+        <w:rPr>
+          <w:rStyle w:val="CommentTok"/>
+        </w:rPr>
+        <w:t xml:space="preserve">//Einstieg.java</w:t>
+      </w:r>
+      <w:r>
+        <w:br w:type="textWrapping"/>
+      </w:r>
+      <w:r>
+        <w:rPr>
+          <w:rStyle w:val="KeywordTok"/>
+        </w:rPr>
+        <w:t xml:space="preserve">package</w:t>
+      </w:r>
+      <w:r>
+        <w:rPr>
+          <w:rStyle w:val="ImportTok"/>
+        </w:rPr>
+        <w:t xml:space="preserve"> einstieg;</w:t>
+      </w:r>
+      <w:r>
+        <w:br w:type="textWrapping"/>
+      </w:r>
+      <w:r>
+        <w:br w:type="textWrapping"/>
+      </w:r>
+      <w:r>
+        <w:rPr>
+          <w:rStyle w:val="KeywordTok"/>
+        </w:rPr>
+        <w:t xml:space="preserve">import</w:t>
+      </w:r>
+      <w:r>
+        <w:rPr>
+          <w:rStyle w:val="ImportTok"/>
+        </w:rPr>
+        <w:t xml:space="preserve"> java.util.Scanner;</w:t>
+      </w:r>
+      <w:r>
+        <w:br w:type="textWrapping"/>
+      </w:r>
+      <w:r>
+        <w:br w:type="textWrapping"/>
+      </w:r>
+      <w:r>
+        <w:rPr>
+          <w:rStyle w:val="CommentTok"/>
+        </w:rPr>
+        <w:t xml:space="preserve">/**</w:t>
+      </w:r>
+      <w:r>
+        <w:br w:type="textWrapping"/>
+      </w:r>
+      <w:r>
+        <w:rPr>
+          <w:rStyle w:val="NormalTok"/>
+        </w:rPr>
+        <w:t xml:space="preserve"> </w:t>
+      </w:r>
+      <w:r>
+        <w:rPr>
+          <w:rStyle w:val="CommentTok"/>
+        </w:rPr>
+        <w:t xml:space="preserve">*</w:t>
+      </w:r>
+      <w:r>
+        <w:rPr>
+          <w:rStyle w:val="NormalTok"/>
+        </w:rPr>
+        <w:t xml:space="preserve"> Einstieg ist ein kleinesJava</w:t>
+      </w:r>
+      <w:r>
+        <w:rPr>
+          <w:rStyle w:val="CommentTok"/>
+        </w:rPr>
+        <w:t xml:space="preserve">-</w:t>
+      </w:r>
+      <w:r>
+        <w:rPr>
+          <w:rStyle w:val="NormalTok"/>
+        </w:rPr>
+        <w:t xml:space="preserve">Programm</w:t>
+      </w:r>
+      <w:r>
+        <w:rPr>
+          <w:rStyle w:val="CommentTok"/>
+        </w:rPr>
+        <w:t xml:space="preserve">.</w:t>
+      </w:r>
+      <w:r>
+        <w:br w:type="textWrapping"/>
+      </w:r>
+      <w:r>
+        <w:rPr>
+          <w:rStyle w:val="NormalTok"/>
+        </w:rPr>
+        <w:t xml:space="preserve"> </w:t>
+      </w:r>
+      <w:r>
+        <w:rPr>
+          <w:rStyle w:val="CommentTok"/>
+        </w:rPr>
+        <w:t xml:space="preserve">*</w:t>
+      </w:r>
+      <w:r>
+        <w:rPr>
+          <w:rStyle w:val="NormalTok"/>
+        </w:rPr>
+        <w:t xml:space="preserve"> Es verwendet die Klassen Scanner und System aus der Java</w:t>
+      </w:r>
+      <w:r>
+        <w:rPr>
+          <w:rStyle w:val="CommentTok"/>
+        </w:rPr>
+        <w:t xml:space="preserve">-</w:t>
+      </w:r>
+      <w:r>
+        <w:rPr>
+          <w:rStyle w:val="NormalTok"/>
+        </w:rPr>
+        <w:t xml:space="preserve">Bibliothek</w:t>
+      </w:r>
+      <w:r>
+        <w:rPr>
+          <w:rStyle w:val="CommentTok"/>
+        </w:rPr>
+        <w:t xml:space="preserve">.</w:t>
+      </w:r>
+      <w:r>
+        <w:br w:type="textWrapping"/>
+      </w:r>
+      <w:r>
+        <w:rPr>
+          <w:rStyle w:val="NormalTok"/>
+        </w:rPr>
+        <w:t xml:space="preserve"> </w:t>
+      </w:r>
+      <w:r>
+        <w:rPr>
+          <w:rStyle w:val="CommentTok"/>
+        </w:rPr>
+        <w:t xml:space="preserve">*</w:t>
+      </w:r>
+      <w:r>
+        <w:rPr>
+          <w:rStyle w:val="NormalTok"/>
+        </w:rPr>
+        <w:t xml:space="preserve"> </w:t>
+      </w:r>
+      <w:r>
+        <w:rPr>
+          <w:rStyle w:val="AnnotationTok"/>
+        </w:rPr>
+        <w:t xml:space="preserve">@author </w:t>
+      </w:r>
+      <w:r>
+        <w:rPr>
+          <w:rStyle w:val="AlertTok"/>
+        </w:rPr>
+        <w:t xml:space="preserve">TODO</w:t>
+      </w:r>
+      <w:r>
+        <w:rPr>
+          <w:rStyle w:val="CommentTok"/>
+        </w:rPr>
+        <w:t xml:space="preserve">:</w:t>
+      </w:r>
+      <w:r>
+        <w:rPr>
+          <w:rStyle w:val="NormalTok"/>
+        </w:rPr>
+        <w:t xml:space="preserve"> Name eintragenund </w:t>
+      </w:r>
+      <w:r>
+        <w:rPr>
+          <w:rStyle w:val="AlertTok"/>
+        </w:rPr>
+        <w:t xml:space="preserve">TODO</w:t>
+      </w:r>
+      <w:r>
+        <w:rPr>
+          <w:rStyle w:val="NormalTok"/>
+        </w:rPr>
+        <w:t xml:space="preserve"> inklusive Doppelpunkt löschen</w:t>
+      </w:r>
+      <w:r>
+        <w:br w:type="textWrapping"/>
+      </w:r>
+      <w:r>
+        <w:rPr>
+          <w:rStyle w:val="NormalTok"/>
+        </w:rPr>
+        <w:t xml:space="preserve"> </w:t>
+      </w:r>
+      <w:r>
+        <w:rPr>
+          <w:rStyle w:val="CommentTok"/>
+        </w:rPr>
+        <w:t xml:space="preserve">*</w:t>
+      </w:r>
+      <w:r>
+        <w:rPr>
+          <w:rStyle w:val="NormalTok"/>
+        </w:rPr>
+        <w:t xml:space="preserve"> </w:t>
+      </w:r>
+      <w:r>
+        <w:rPr>
+          <w:rStyle w:val="AnnotationTok"/>
+        </w:rPr>
+        <w:t xml:space="preserve">@version </w:t>
+      </w:r>
+      <w:r>
+        <w:rPr>
+          <w:rStyle w:val="AlertTok"/>
+        </w:rPr>
+        <w:t xml:space="preserve">TODO</w:t>
+      </w:r>
+      <w:r>
+        <w:rPr>
+          <w:rStyle w:val="CommentTok"/>
+        </w:rPr>
+        <w:t xml:space="preserve">:</w:t>
+      </w:r>
+      <w:r>
+        <w:rPr>
+          <w:rStyle w:val="NormalTok"/>
+        </w:rPr>
+        <w:t xml:space="preserve"> Datum eintragenund </w:t>
+      </w:r>
+      <w:r>
+        <w:rPr>
+          <w:rStyle w:val="AlertTok"/>
+        </w:rPr>
+        <w:t xml:space="preserve">TODO</w:t>
+      </w:r>
+      <w:r>
+        <w:rPr>
+          <w:rStyle w:val="NormalTok"/>
+        </w:rPr>
+        <w:t xml:space="preserve"> inklusive Doppelpunkt löschen</w:t>
+      </w:r>
+      <w:r>
+        <w:br w:type="textWrapping"/>
+      </w:r>
+      <w:r>
+        <w:rPr>
+          <w:rStyle w:val="NormalTok"/>
+        </w:rPr>
+        <w:t xml:space="preserve"> </w:t>
+      </w:r>
+      <w:r>
+        <w:rPr>
+          <w:rStyle w:val="CommentTok"/>
+        </w:rPr>
+        <w:t xml:space="preserve">*/</w:t>
+      </w:r>
+      <w:r>
+        <w:br w:type="textWrapping"/>
+      </w:r>
+      <w:r>
+        <w:br w:type="textWrapping"/>
+      </w:r>
+      <w:r>
+        <w:rPr>
+          <w:rStyle w:val="KeywordTok"/>
+        </w:rPr>
+        <w:t xml:space="preserve">public</w:t>
+      </w:r>
+      <w:r>
+        <w:rPr>
+          <w:rStyle w:val="NormalTok"/>
+        </w:rPr>
+        <w:t xml:space="preserve"> </w:t>
+      </w:r>
+      <w:r>
+        <w:rPr>
+          <w:rStyle w:val="DataTypeTok"/>
+        </w:rPr>
+        <w:t xml:space="preserve">final</w:t>
+      </w:r>
+      <w:r>
+        <w:rPr>
+          <w:rStyle w:val="NormalTok"/>
+        </w:rPr>
+        <w:t xml:space="preserve"> </w:t>
+      </w:r>
+      <w:r>
+        <w:rPr>
+          <w:rStyle w:val="KeywordTok"/>
+        </w:rPr>
+        <w:t xml:space="preserve">class</w:t>
+      </w:r>
+      <w:r>
+        <w:rPr>
+          <w:rStyle w:val="NormalTok"/>
+        </w:rPr>
+        <w:t xml:space="preserve"> Einstieg {</w:t>
+      </w:r>
+      <w:r>
+        <w:br w:type="textWrapping"/>
+      </w:r>
+      <w:r>
+        <w:rPr>
+          <w:rStyle w:val="NormalTok"/>
+        </w:rPr>
+        <w:t xml:space="preserve">    </w:t>
+      </w:r>
+      <w:r>
+        <w:rPr>
+          <w:rStyle w:val="KeywordTok"/>
+        </w:rPr>
+        <w:t xml:space="preserve">private</w:t>
+      </w:r>
+      <w:r>
+        <w:rPr>
+          <w:rStyle w:val="NormalTok"/>
+        </w:rPr>
+        <w:t xml:space="preserve"> </w:t>
+      </w:r>
+      <w:r>
+        <w:rPr>
+          <w:rStyle w:val="FunctionTok"/>
+        </w:rPr>
+        <w:t xml:space="preserve">Einstieg</w:t>
+      </w:r>
+      <w:r>
+        <w:rPr>
+          <w:rStyle w:val="NormalTok"/>
+        </w:rPr>
+        <w:t xml:space="preserve">() { }</w:t>
+      </w:r>
+      <w:r>
+        <w:br w:type="textWrapping"/>
+      </w:r>
+      <w:r>
+        <w:br w:type="textWrapping"/>
+      </w:r>
+      <w:r>
+        <w:rPr>
+          <w:rStyle w:val="NormalTok"/>
+        </w:rPr>
+        <w:t xml:space="preserve">    </w:t>
+      </w:r>
+      <w:r>
+        <w:rPr>
+          <w:rStyle w:val="KeywordTok"/>
+        </w:rPr>
+        <w:t xml:space="preserve">private</w:t>
+      </w:r>
+      <w:r>
+        <w:rPr>
+          <w:rStyle w:val="NormalTok"/>
+        </w:rPr>
+        <w:t xml:space="preserve"> </w:t>
+      </w:r>
+      <w:r>
+        <w:rPr>
+          <w:rStyle w:val="DataTypeTok"/>
+        </w:rPr>
+        <w:t xml:space="preserve">static</w:t>
+      </w:r>
+      <w:r>
+        <w:rPr>
+          <w:rStyle w:val="NormalTok"/>
+        </w:rPr>
+        <w:t xml:space="preserve"> </w:t>
+      </w:r>
+      <w:r>
+        <w:rPr>
+          <w:rStyle w:val="DataTypeTok"/>
+        </w:rPr>
+        <w:t xml:space="preserve">final</w:t>
+      </w:r>
+      <w:r>
+        <w:rPr>
+          <w:rStyle w:val="NormalTok"/>
+        </w:rPr>
+        <w:t xml:space="preserve"> </w:t>
+      </w:r>
+      <w:r>
+        <w:rPr>
+          <w:rStyle w:val="BuiltInTok"/>
+        </w:rPr>
+        <w:t xml:space="preserve">Scanner</w:t>
+      </w:r>
+      <w:r>
+        <w:rPr>
+          <w:rStyle w:val="NormalTok"/>
+        </w:rPr>
+        <w:t xml:space="preserve"> EINGABE = </w:t>
+      </w:r>
+      <w:r>
+        <w:rPr>
+          <w:rStyle w:val="KeywordTok"/>
+        </w:rPr>
+        <w:t xml:space="preserve">new</w:t>
+      </w:r>
+      <w:r>
+        <w:rPr>
+          <w:rStyle w:val="NormalTok"/>
+        </w:rPr>
+        <w:t xml:space="preserve"> </w:t>
+      </w:r>
+      <w:r>
+        <w:rPr>
+          <w:rStyle w:val="BuiltInTok"/>
+        </w:rPr>
+        <w:t xml:space="preserve">Scanner</w:t>
+      </w:r>
+      <w:r>
+        <w:rPr>
+          <w:rStyle w:val="NormalTok"/>
+        </w:rPr>
+        <w:t xml:space="preserve">(</w:t>
+      </w:r>
+      <w:r>
+        <w:rPr>
+          <w:rStyle w:val="BuiltInTok"/>
+        </w:rPr>
+        <w:t xml:space="preserve">System</w:t>
+      </w:r>
+      <w:r>
+        <w:rPr>
+          <w:rStyle w:val="NormalTok"/>
+        </w:rPr>
+        <w:t xml:space="preserve">.</w:t>
+      </w:r>
+      <w:r>
+        <w:rPr>
+          <w:rStyle w:val="FunctionTok"/>
+        </w:rPr>
+        <w:t xml:space="preserve">in</w:t>
+      </w:r>
+      <w:r>
+        <w:rPr>
+          <w:rStyle w:val="NormalTok"/>
+        </w:rPr>
+        <w:t xml:space="preserve">);</w:t>
+      </w:r>
+      <w:r>
+        <w:br w:type="textWrapping"/>
+      </w:r>
+      <w:r>
+        <w:br w:type="textWrapping"/>
+      </w:r>
+      <w:r>
+        <w:rPr>
+          <w:rStyle w:val="NormalTok"/>
+        </w:rPr>
+        <w:t xml:space="preserve">    </w:t>
+      </w:r>
+      <w:r>
+        <w:rPr>
+          <w:rStyle w:val="CommentTok"/>
+        </w:rPr>
+        <w:t xml:space="preserve">/**</w:t>
+      </w:r>
+      <w:r>
+        <w:br w:type="textWrapping"/>
+      </w:r>
+      <w:r>
+        <w:rPr>
+          <w:rStyle w:val="NormalTok"/>
+        </w:rPr>
+        <w:t xml:space="preserve">     </w:t>
+      </w:r>
+      <w:r>
+        <w:rPr>
+          <w:rStyle w:val="CommentTok"/>
+        </w:rPr>
+        <w:t xml:space="preserve">*</w:t>
+      </w:r>
+      <w:r>
+        <w:rPr>
+          <w:rStyle w:val="NormalTok"/>
+        </w:rPr>
+        <w:t xml:space="preserve"> Die Klassenmethodemain ist der Startpunkt des Programms</w:t>
+      </w:r>
+      <w:r>
+        <w:rPr>
+          <w:rStyle w:val="CommentTok"/>
+        </w:rPr>
+        <w:t xml:space="preserve">.</w:t>
+      </w:r>
+      <w:r>
+        <w:br w:type="textWrapping"/>
+      </w:r>
+      <w:r>
+        <w:rPr>
+          <w:rStyle w:val="NormalTok"/>
+        </w:rPr>
+        <w:t xml:space="preserve">     </w:t>
+      </w:r>
+      <w:r>
+        <w:rPr>
+          <w:rStyle w:val="CommentTok"/>
+        </w:rPr>
+        <w:t xml:space="preserve">*</w:t>
+      </w:r>
+      <w:r>
+        <w:rPr>
+          <w:rStyle w:val="NormalTok"/>
+        </w:rPr>
+        <w:t xml:space="preserve"> main verwendet die Methoden print und printf zum Ausgeben von Text</w:t>
+      </w:r>
+      <w:r>
+        <w:br w:type="textWrapping"/>
+      </w:r>
+      <w:r>
+        <w:rPr>
+          <w:rStyle w:val="NormalTok"/>
+        </w:rPr>
+        <w:t xml:space="preserve">     </w:t>
+      </w:r>
+      <w:r>
+        <w:rPr>
+          <w:rStyle w:val="CommentTok"/>
+        </w:rPr>
+        <w:t xml:space="preserve">*</w:t>
+      </w:r>
+      <w:r>
+        <w:rPr>
+          <w:rStyle w:val="NormalTok"/>
+        </w:rPr>
+        <w:t xml:space="preserve"> sowie die Methodennext und nextInt zum Einlesen von Text</w:t>
+      </w:r>
+      <w:r>
+        <w:br w:type="textWrapping"/>
+      </w:r>
+      <w:r>
+        <w:rPr>
+          <w:rStyle w:val="NormalTok"/>
+        </w:rPr>
+        <w:t xml:space="preserve">     </w:t>
+      </w:r>
+      <w:r>
+        <w:rPr>
+          <w:rStyle w:val="CommentTok"/>
+        </w:rPr>
+        <w:t xml:space="preserve">*</w:t>
+      </w:r>
+      <w:r>
+        <w:rPr>
+          <w:rStyle w:val="NormalTok"/>
+        </w:rPr>
+        <w:t xml:space="preserve"> und einer ganzen Zahl</w:t>
+      </w:r>
+      <w:r>
+        <w:rPr>
+          <w:rStyle w:val="CommentTok"/>
+        </w:rPr>
+        <w:t xml:space="preserve">.</w:t>
+      </w:r>
+      <w:r>
+        <w:br w:type="textWrapping"/>
+      </w:r>
+      <w:r>
+        <w:rPr>
+          <w:rStyle w:val="NormalTok"/>
+        </w:rPr>
+        <w:t xml:space="preserve">     </w:t>
+      </w:r>
+      <w:r>
+        <w:rPr>
+          <w:rStyle w:val="CommentTok"/>
+        </w:rPr>
+        <w:t xml:space="preserve">*</w:t>
+      </w:r>
+      <w:r>
+        <w:rPr>
+          <w:rStyle w:val="NormalTok"/>
+        </w:rPr>
+        <w:t xml:space="preserve"> </w:t>
+      </w:r>
+      <w:r>
+        <w:rPr>
+          <w:rStyle w:val="AnnotationTok"/>
+        </w:rPr>
+        <w:t xml:space="preserve">@param args </w:t>
+      </w:r>
+      <w:r>
+        <w:rPr>
+          <w:rStyle w:val="NormalTok"/>
+        </w:rPr>
+        <w:t xml:space="preserve">wird nicht verwendet</w:t>
+      </w:r>
+      <w:r>
+        <w:br w:type="textWrapping"/>
+      </w:r>
+      <w:r>
+        <w:rPr>
+          <w:rStyle w:val="NormalTok"/>
+        </w:rPr>
+        <w:t xml:space="preserve">     </w:t>
+      </w:r>
+      <w:r>
+        <w:rPr>
+          <w:rStyle w:val="CommentTok"/>
+        </w:rPr>
+        <w:t xml:space="preserve">*/</w:t>
+      </w:r>
+      <w:r>
+        <w:br w:type="textWrapping"/>
+      </w:r>
+      <w:r>
+        <w:br w:type="textWrapping"/>
+      </w:r>
+      <w:r>
+        <w:rPr>
+          <w:rStyle w:val="NormalTok"/>
+        </w:rPr>
+        <w:t xml:space="preserve">    </w:t>
+      </w:r>
+      <w:r>
+        <w:rPr>
+          <w:rStyle w:val="KeywordTok"/>
+        </w:rPr>
+        <w:t xml:space="preserve">public</w:t>
+      </w:r>
+      <w:r>
+        <w:rPr>
+          <w:rStyle w:val="NormalTok"/>
+        </w:rPr>
+        <w:t xml:space="preserve"> </w:t>
+      </w:r>
+      <w:r>
+        <w:rPr>
+          <w:rStyle w:val="DataTypeTok"/>
+        </w:rPr>
+        <w:t xml:space="preserve">static</w:t>
+      </w:r>
+      <w:r>
+        <w:rPr>
+          <w:rStyle w:val="NormalTok"/>
+        </w:rPr>
+        <w:t xml:space="preserve"> </w:t>
+      </w:r>
+      <w:r>
+        <w:rPr>
+          <w:rStyle w:val="DataTypeTok"/>
+        </w:rPr>
+        <w:t xml:space="preserve">void</w:t>
+      </w:r>
+      <w:r>
+        <w:rPr>
+          <w:rStyle w:val="NormalTok"/>
+        </w:rPr>
+        <w:t xml:space="preserve"> </w:t>
+      </w:r>
+      <w:r>
+        <w:rPr>
+          <w:rStyle w:val="FunctionTok"/>
+        </w:rPr>
+        <w:t xml:space="preserve">main</w:t>
+      </w:r>
+      <w:r>
+        <w:rPr>
+          <w:rStyle w:val="NormalTok"/>
+        </w:rPr>
+        <w:t xml:space="preserve">(</w:t>
+      </w:r>
+      <w:r>
+        <w:rPr>
+          <w:rStyle w:val="BuiltInTok"/>
+        </w:rPr>
+        <w:t xml:space="preserve">String</w:t>
+      </w:r>
+      <w:r>
+        <w:rPr>
+          <w:rStyle w:val="NormalTok"/>
+        </w:rPr>
+        <w:t xml:space="preserve">[] args) {</w:t>
+      </w:r>
+      <w:r>
+        <w:br w:type="textWrapping"/>
+      </w:r>
+      <w:r>
+        <w:rPr>
+          <w:rStyle w:val="NormalTok"/>
+        </w:rPr>
+        <w:t xml:space="preserve">        </w:t>
+      </w:r>
+      <w:r>
+        <w:rPr>
+          <w:rStyle w:val="BuiltInTok"/>
+        </w:rPr>
+        <w:t xml:space="preserve">System</w:t>
+      </w:r>
+      <w:r>
+        <w:rPr>
+          <w:rStyle w:val="NormalTok"/>
+        </w:rPr>
+        <w:t xml:space="preserve">.</w:t>
+      </w:r>
+      <w:r>
+        <w:rPr>
+          <w:rStyle w:val="FunctionTok"/>
+        </w:rPr>
+        <w:t xml:space="preserve">out</w:t>
+      </w:r>
+      <w:r>
+        <w:rPr>
+          <w:rStyle w:val="NormalTok"/>
+        </w:rPr>
+        <w:t xml:space="preserve">.</w:t>
+      </w:r>
+      <w:r>
+        <w:rPr>
+          <w:rStyle w:val="FunctionTok"/>
+        </w:rPr>
+        <w:t xml:space="preserve">print</w:t>
+      </w:r>
+      <w:r>
+        <w:rPr>
+          <w:rStyle w:val="NormalTok"/>
+        </w:rPr>
+        <w:t xml:space="preserve">(</w:t>
+      </w:r>
+      <w:r>
+        <w:rPr>
+          <w:rStyle w:val="StringTok"/>
+        </w:rPr>
+        <w:t xml:space="preserve">"Vorname:"</w:t>
+      </w:r>
+      <w:r>
+        <w:rPr>
+          <w:rStyle w:val="NormalTok"/>
+        </w:rPr>
+        <w:t xml:space="preserve">);</w:t>
+      </w:r>
+      <w:r>
+        <w:br w:type="textWrapping"/>
+      </w:r>
+      <w:r>
+        <w:rPr>
+          <w:rStyle w:val="NormalTok"/>
+        </w:rPr>
+        <w:t xml:space="preserve">        </w:t>
+      </w:r>
+      <w:r>
+        <w:rPr>
+          <w:rStyle w:val="BuiltInTok"/>
+        </w:rPr>
+        <w:t xml:space="preserve">String</w:t>
+      </w:r>
+      <w:r>
+        <w:rPr>
+          <w:rStyle w:val="NormalTok"/>
+        </w:rPr>
+        <w:t xml:space="preserve"> vorname = EINGABE.</w:t>
+      </w:r>
+      <w:r>
+        <w:rPr>
+          <w:rStyle w:val="FunctionTok"/>
+        </w:rPr>
+        <w:t xml:space="preserve">next</w:t>
+      </w:r>
+      <w:r>
+        <w:rPr>
+          <w:rStyle w:val="NormalTok"/>
+        </w:rPr>
+        <w:t xml:space="preserve">();</w:t>
+      </w:r>
+      <w:r>
+        <w:br w:type="textWrapping"/>
+      </w:r>
+      <w:r>
+        <w:rPr>
+          <w:rStyle w:val="NormalTok"/>
+        </w:rPr>
+        <w:t xml:space="preserve">  </w:t>
+      </w:r>
+      <w:r>
+        <w:br w:type="textWrapping"/>
+      </w:r>
+      <w:r>
+        <w:rPr>
+          <w:rStyle w:val="NormalTok"/>
+        </w:rPr>
+        <w:t xml:space="preserve">        </w:t>
+      </w:r>
+      <w:r>
+        <w:rPr>
+          <w:rStyle w:val="BuiltInTok"/>
+        </w:rPr>
+        <w:t xml:space="preserve">System</w:t>
+      </w:r>
+      <w:r>
+        <w:rPr>
+          <w:rStyle w:val="NormalTok"/>
+        </w:rPr>
+        <w:t xml:space="preserve">.</w:t>
+      </w:r>
+      <w:r>
+        <w:rPr>
+          <w:rStyle w:val="FunctionTok"/>
+        </w:rPr>
+        <w:t xml:space="preserve">out</w:t>
+      </w:r>
+      <w:r>
+        <w:rPr>
+          <w:rStyle w:val="NormalTok"/>
+        </w:rPr>
+        <w:t xml:space="preserve">.</w:t>
+      </w:r>
+      <w:r>
+        <w:rPr>
+          <w:rStyle w:val="FunctionTok"/>
+        </w:rPr>
+        <w:t xml:space="preserve">print</w:t>
+      </w:r>
+      <w:r>
+        <w:rPr>
+          <w:rStyle w:val="NormalTok"/>
+        </w:rPr>
+        <w:t xml:space="preserve">(</w:t>
+      </w:r>
+      <w:r>
+        <w:rPr>
+          <w:rStyle w:val="StringTok"/>
+        </w:rPr>
+        <w:t xml:space="preserve">"Anzahl bisher geschriebener Java-Programme: "</w:t>
+      </w:r>
+      <w:r>
+        <w:rPr>
+          <w:rStyle w:val="NormalTok"/>
+        </w:rPr>
+        <w:t xml:space="preserve">);</w:t>
+      </w:r>
+      <w:r>
+        <w:br w:type="textWrapping"/>
+      </w:r>
+      <w:r>
+        <w:rPr>
+          <w:rStyle w:val="NormalTok"/>
+        </w:rPr>
+        <w:t xml:space="preserve">        </w:t>
+      </w:r>
+      <w:r>
+        <w:rPr>
+          <w:rStyle w:val="DataTypeTok"/>
+        </w:rPr>
+        <w:t xml:space="preserve">int</w:t>
+      </w:r>
+      <w:r>
+        <w:rPr>
+          <w:rStyle w:val="NormalTok"/>
+        </w:rPr>
+        <w:t xml:space="preserve"> anzahl = EINGABE.</w:t>
+      </w:r>
+      <w:r>
+        <w:rPr>
+          <w:rStyle w:val="FunctionTok"/>
+        </w:rPr>
+        <w:t xml:space="preserve">nextInt</w:t>
+      </w:r>
+      <w:r>
+        <w:rPr>
+          <w:rStyle w:val="NormalTok"/>
+        </w:rPr>
+        <w:t xml:space="preserve">();</w:t>
+      </w:r>
+      <w:r>
+        <w:br w:type="textWrapping"/>
+      </w:r>
+      <w:r>
+        <w:br w:type="textWrapping"/>
+      </w:r>
+      <w:r>
+        <w:rPr>
+          <w:rStyle w:val="NormalTok"/>
+        </w:rPr>
+        <w:t xml:space="preserve">        </w:t>
+      </w:r>
+      <w:r>
+        <w:rPr>
+          <w:rStyle w:val="BuiltInTok"/>
+        </w:rPr>
+        <w:t xml:space="preserve">System</w:t>
+      </w:r>
+      <w:r>
+        <w:rPr>
+          <w:rStyle w:val="NormalTok"/>
+        </w:rPr>
+        <w:t xml:space="preserve">.</w:t>
+      </w:r>
+      <w:r>
+        <w:rPr>
+          <w:rStyle w:val="FunctionTok"/>
+        </w:rPr>
+        <w:t xml:space="preserve">out.printf</w:t>
+      </w:r>
+      <w:r>
+        <w:rPr>
+          <w:rStyle w:val="NormalTok"/>
+        </w:rPr>
+        <w:t xml:space="preserve">(</w:t>
+      </w:r>
+      <w:r>
+        <w:rPr>
+          <w:rStyle w:val="StringTok"/>
+        </w:rPr>
+        <w:t xml:space="preserve">"</w:t>
+      </w:r>
+      <w:r>
+        <w:rPr>
+          <w:rStyle w:val="SpecialCharTok"/>
+        </w:rPr>
+        <w:t xml:space="preserve">%s</w:t>
+      </w:r>
+      <w:r>
+        <w:rPr>
+          <w:rStyle w:val="StringTok"/>
+        </w:rPr>
+        <w:t xml:space="preserve">s </w:t>
+      </w:r>
+      <w:r>
+        <w:rPr>
+          <w:rStyle w:val="SpecialCharTok"/>
+        </w:rPr>
+        <w:t xml:space="preserve">%d</w:t>
+      </w:r>
+      <w:r>
+        <w:rPr>
+          <w:rStyle w:val="StringTok"/>
+        </w:rPr>
+        <w:t xml:space="preserve">. Java-Programm funktioniert!</w:t>
+      </w:r>
+      <w:r>
+        <w:rPr>
+          <w:rStyle w:val="SpecialCharTok"/>
+        </w:rPr>
+        <w:t xml:space="preserve">%n</w:t>
+      </w:r>
+      <w:r>
+        <w:rPr>
+          <w:rStyle w:val="StringTok"/>
+        </w:rPr>
+        <w:t xml:space="preserve">"</w:t>
+      </w:r>
+      <w:r>
+        <w:rPr>
+          <w:rStyle w:val="NormalTok"/>
+        </w:rPr>
+        <w:t xml:space="preserve">,</w:t>
+      </w:r>
+      <w:r>
+        <w:br w:type="textWrapping"/>
+      </w:r>
+      <w:r>
+        <w:rPr>
+          <w:rStyle w:val="NormalTok"/>
+        </w:rPr>
+        <w:t xml:space="preserve">            vorname, anzahl + </w:t>
+      </w:r>
+      <w:r>
+        <w:rPr>
+          <w:rStyle w:val="DecValTok"/>
+        </w:rPr>
+        <w:t xml:space="preserve">1</w:t>
+      </w:r>
+      <w:r>
+        <w:rPr>
+          <w:rStyle w:val="NormalTok"/>
+        </w:rPr>
+        <w:t xml:space="preserve">);</w:t>
+      </w:r>
+      <w:r>
+        <w:br w:type="textWrapping"/>
+      </w:r>
+      <w:r>
+        <w:rPr>
+          <w:rStyle w:val="NormalTok"/>
+        </w:rPr>
+        <w:t xml:space="preserve">    }</w:t>
+      </w:r>
+      <w:r>
+        <w:br w:type="textWrapping"/>
+      </w:r>
+      <w:r>
+        <w:rPr>
+          <w:rStyle w:val="NormalTok"/>
+        </w:rPr>
+        <w:t xml:space="preserve">}</w:t>
+      </w:r>
+    </w:p>
+    <w:p>
+      <w:pPr>
+        <w:pStyle w:val="Compact"/>
+        <w:numPr>
+          <w:numId w:val="1021"/>
+          <w:ilvl w:val="0"/>
+        </w:numPr>
+      </w:pPr>
+      <w:r>
+        <w:t xml:space="preserve">Übersetzen Sie Ihr Programm im Terminal mit dem Befehl</w:t>
+      </w:r>
+      <w:r>
+        <w:t xml:space="preserve"> </w:t>
+      </w:r>
+      <w:r>
+        <w:rPr>
+          <w:rStyle w:val="VerbatimChar"/>
+        </w:rPr>
+        <w:t xml:space="preserve">javac Einstieg.java</w:t>
+      </w:r>
+      <w:r>
+        <w:t xml:space="preserve">.</w:t>
+      </w:r>
+    </w:p>
+    <w:p>
+      <w:pPr>
+        <w:pStyle w:val="Compact"/>
+        <w:numPr>
+          <w:numId w:val="1021"/>
+          <w:ilvl w:val="0"/>
+        </w:numPr>
+      </w:pPr>
+      <w:r>
+        <w:t xml:space="preserve">Wechseln Sie mit dem cd-Befehl in das Oberverzeichnis von einstieg/, also in</w:t>
+      </w:r>
+      <w:r>
+        <w:t xml:space="preserve"> </w:t>
+      </w:r>
+      <w:r>
+        <w:t xml:space="preserve">das Arbeitsverzeichnis (auf die Leerstelle zwischen cd und .. achten):</w:t>
+      </w:r>
+      <w:r>
+        <w:t xml:space="preserve"> </w:t>
+      </w:r>
+      <w:r>
+        <w:rPr>
+          <w:rStyle w:val="VerbatimChar"/>
+        </w:rPr>
+        <w:t xml:space="preserve">cd ..</w:t>
+      </w:r>
+      <w:r>
+        <w:t xml:space="preserve">.</w:t>
+      </w:r>
+    </w:p>
+    <w:p>
+      <w:pPr>
+        <w:pStyle w:val="Compact"/>
+        <w:numPr>
+          <w:numId w:val="1021"/>
+          <w:ilvl w:val="0"/>
+        </w:numPr>
+      </w:pPr>
+      <w:r>
+        <w:t xml:space="preserve">Lassen Sie Ihr Programm laufen mit dem Befehl</w:t>
+      </w:r>
+      <w:r>
+        <w:t xml:space="preserve"> </w:t>
+      </w:r>
+      <w:r>
+        <w:rPr>
+          <w:rStyle w:val="VerbatimChar"/>
+        </w:rPr>
+        <w:t xml:space="preserve">java einstieg.Einstieg</w:t>
+      </w:r>
+      <w:r>
+        <w:t xml:space="preserve">. Das</w:t>
+      </w:r>
+      <w:r>
+        <w:t xml:space="preserve"> </w:t>
+      </w:r>
+      <w:r>
+        <w:t xml:space="preserve">Programm fordert Sie auf, Ihren Vornamen sowie die Anzahl Ihrer bisher</w:t>
+      </w:r>
+      <w:r>
+        <w:t xml:space="preserve"> </w:t>
+      </w:r>
+      <w:r>
+        <w:t xml:space="preserve">geschriebenen Java-Programme einzugeben, und gibt anschließend einen Text aus.</w:t>
+      </w:r>
+    </w:p>
+    <w:p>
+      <w:pPr>
+        <w:pStyle w:val="Compact"/>
+        <w:numPr>
+          <w:numId w:val="1021"/>
+          <w:ilvl w:val="0"/>
+        </w:numPr>
+      </w:pPr>
+      <w:r>
+        <w:t xml:space="preserve">Prüfen Siemit dem Werkzeug checkstyle, ob Sie in Ihrem Programm Stilregeln</w:t>
+      </w:r>
+      <w:r>
+        <w:t xml:space="preserve"> </w:t>
+      </w:r>
+      <w:r>
+        <w:t xml:space="preserve">verletzt haben. Sie können checkstyle über das Automatisierungswerkzeug ant</w:t>
+      </w:r>
+      <w:r>
+        <w:t xml:space="preserve"> </w:t>
+      </w:r>
+      <w:r>
+        <w:t xml:space="preserve">aufrufen:</w:t>
+      </w:r>
+      <w:r>
+        <w:t xml:space="preserve"> </w:t>
+      </w:r>
+      <w:r>
+        <w:rPr>
+          <w:rStyle w:val="VerbatimChar"/>
+        </w:rPr>
+        <w:t xml:space="preserve">ant -Dpackage=einstieg style</w:t>
+      </w:r>
+      <w:r>
+        <w:t xml:space="preserve">. Bessern Sie nach, falls checkstyle</w:t>
+      </w:r>
+      <w:r>
+        <w:t xml:space="preserve"> </w:t>
+      </w:r>
+      <w:r>
+        <w:t xml:space="preserve">Stilverletzungen meldet und gehen Sie zurück zu Schritt 7.</w:t>
+      </w:r>
+    </w:p>
+    <w:p>
+      <w:pPr>
+        <w:pStyle w:val="Compact"/>
+        <w:numPr>
+          <w:numId w:val="1021"/>
           <w:ilvl w:val="0"/>
         </w:numPr>
       </w:pPr>
@@ -6008,6 +6153,36 @@
     </w:lvlOverride>
   </w:num>
   <w:num w:numId="1017">
+    <w:abstractNumId w:val="99415"/>
+    <w:lvlOverride w:ilvl="0">
+      <w:startOverride w:val="5"/>
+    </w:lvlOverride>
+    <w:lvlOverride w:ilvl="1">
+      <w:startOverride w:val="5"/>
+    </w:lvlOverride>
+    <w:lvlOverride w:ilvl="2">
+      <w:startOverride w:val="5"/>
+    </w:lvlOverride>
+    <w:lvlOverride w:ilvl="3">
+      <w:startOverride w:val="5"/>
+    </w:lvlOverride>
+    <w:lvlOverride w:ilvl="4">
+      <w:startOverride w:val="5"/>
+    </w:lvlOverride>
+    <w:lvlOverride w:ilvl="5">
+      <w:startOverride w:val="5"/>
+    </w:lvlOverride>
+    <w:lvlOverride w:ilvl="6">
+      <w:startOverride w:val="5"/>
+    </w:lvlOverride>
+    <w:lvlOverride w:ilvl="7">
+      <w:startOverride w:val="5"/>
+    </w:lvlOverride>
+    <w:lvlOverride w:ilvl="8">
+      <w:startOverride w:val="5"/>
+    </w:lvlOverride>
+  </w:num>
+  <w:num w:numId="1018">
     <w:abstractNumId w:val="99411"/>
     <w:lvlOverride w:ilvl="0">
       <w:startOverride w:val="1"/>
@@ -6037,7 +6212,7 @@
       <w:startOverride w:val="1"/>
     </w:lvlOverride>
   </w:num>
-  <w:num w:numId="1018">
+  <w:num w:numId="1019">
     <w:abstractNumId w:val="99413"/>
     <w:lvlOverride w:ilvl="0">
       <w:startOverride w:val="3"/>
@@ -6067,7 +6242,7 @@
       <w:startOverride w:val="3"/>
     </w:lvlOverride>
   </w:num>
-  <w:num w:numId="1019">
+  <w:num w:numId="1020">
     <w:abstractNumId w:val="99411"/>
     <w:lvlOverride w:ilvl="0">
       <w:startOverride w:val="1"/>
@@ -6097,7 +6272,7 @@
       <w:startOverride w:val="1"/>
     </w:lvlOverride>
   </w:num>
-  <w:num w:numId="1020">
+  <w:num w:numId="1021">
     <w:abstractNumId w:val="99417"/>
     <w:lvlOverride w:ilvl="0">
       <w:startOverride w:val="7"/>

</xml_diff>